<commit_message>
Stack merge, doc end
</commit_message>
<xml_diff>
--- a/dokumentace.docx
+++ b/dokumentace.docx
@@ -3301,20 +3301,10 @@
         </w:rPr>
         <w:t xml:space="preserve"> </w:t>
       </w:r>
-      <w:r>
-        <w:rPr>
-          <w:b/>
-          <w:color w:val="365F91" w:themeColor="accent1" w:themeShade="BF"/>
-          <w:sz w:val="40"/>
-          <w:szCs w:val="40"/>
-          <w:lang w:val="cs-CZ"/>
-        </w:rPr>
-        <w:br/>
-      </w:r>
-    </w:p>
-    <w:p>
-      <w:pPr>
-        <w:ind w:firstLine="426"/>
+    </w:p>
+    <w:p>
+      <w:pPr>
+        <w:ind w:firstLine="567"/>
         <w:jc w:val="both"/>
         <w:rPr>
           <w:sz w:val="28"/>
@@ -3322,17 +3312,38 @@
           <w:lang w:val="cs-CZ"/>
         </w:rPr>
       </w:pPr>
-    </w:p>
-    <w:p>
-      <w:pPr>
-        <w:ind w:firstLine="426"/>
-        <w:jc w:val="both"/>
-        <w:rPr>
-          <w:sz w:val="28"/>
-          <w:szCs w:val="28"/>
-          <w:lang w:val="cs-CZ"/>
-        </w:rPr>
-      </w:pPr>
+      <w:r>
+        <w:rPr>
+          <w:sz w:val="28"/>
+          <w:szCs w:val="28"/>
+          <w:lang w:val="cs-CZ"/>
+        </w:rPr>
+        <w:t xml:space="preserve">Tým na projekt jsme měli sestavený už před začátkem semestru. Kromě toho už </w:t>
+      </w:r>
+      <w:r>
+        <w:rPr>
+          <w:sz w:val="28"/>
+          <w:szCs w:val="28"/>
+          <w:lang w:val="cs-CZ"/>
+        </w:rPr>
+        <w:t>někteří z nás</w:t>
+      </w:r>
+      <w:r>
+        <w:rPr>
+          <w:sz w:val="28"/>
+          <w:szCs w:val="28"/>
+          <w:lang w:val="cs-CZ"/>
+        </w:rPr>
+        <w:t xml:space="preserve"> </w:t>
+      </w:r>
+      <w:r>
+        <w:rPr>
+          <w:sz w:val="28"/>
+          <w:szCs w:val="28"/>
+          <w:lang w:val="cs-CZ"/>
+        </w:rPr>
+        <w:t>spolu dříve na týmovém projektu pracovali (v rámci předmětu IVS), tudíž jsme s týmovým vývojem už měli zkušenosti a spolupráce nepředstavovala žádný problém. Trochu se nám nepodařilo odhadnout časovou náročnost některých potřebných úkonů, a proto jsme nestihli mít na pokusné odevzdání celý projekt hotový (což jsme původně plánovali) kvůli absenci generování kódu. Tuto část jsme však dělali společně, a tak nebyl problém ji stihnout do finálního odevzdání. Přestože byl projekt poměrně časově náročný, všichni v týmu by asi souhlasili s tvrzením, že se jednalo o jednu z nejzajímavějších a nejzábavnějších částí informatiky, se kterou jsme se doposud na této fakultě setkali. Kromě toho bylo IFJ zatím ten největší projekt, na kterém každý z nás pracoval, což samo o sobě přinese spoustu užitečných zkušeností.</w:t>
+      </w:r>
     </w:p>
     <w:p>
       <w:pPr>
@@ -3522,6 +3533,74 @@
     </w:p>
     <w:p>
       <w:pPr>
+        <w:pStyle w:val="Odstavecseseznamem"/>
+        <w:ind w:left="0"/>
+        <w:rPr>
+          <w:b/>
+          <w:color w:val="365F91" w:themeColor="accent1" w:themeShade="BF"/>
+          <w:sz w:val="40"/>
+          <w:szCs w:val="40"/>
+          <w:lang w:val="cs-CZ"/>
+        </w:rPr>
+      </w:pPr>
+      <w:r>
+        <w:rPr>
+          <w:b/>
+          <w:noProof/>
+          <w:color w:val="365F91" w:themeColor="accent1" w:themeShade="BF"/>
+          <w:sz w:val="40"/>
+          <w:szCs w:val="40"/>
+          <w:lang w:val="cs-CZ"/>
+        </w:rPr>
+        <w:drawing>
+          <wp:inline distT="0" distB="0" distL="0" distR="0">
+            <wp:extent cx="5760720" cy="6076228"/>
+            <wp:effectExtent l="19050" t="0" r="0" b="0"/>
+            <wp:docPr id="2" name="obrázek 1"/>
+            <wp:cNvGraphicFramePr>
+              <a:graphicFrameLocks xmlns:a="http://schemas.openxmlformats.org/drawingml/2006/main" noChangeAspect="1"/>
+            </wp:cNvGraphicFramePr>
+            <a:graphic xmlns:a="http://schemas.openxmlformats.org/drawingml/2006/main">
+              <a:graphicData uri="http://schemas.openxmlformats.org/drawingml/2006/picture">
+                <pic:pic xmlns:pic="http://schemas.openxmlformats.org/drawingml/2006/picture">
+                  <pic:nvPicPr>
+                    <pic:cNvPr id="0" name="Picture 1"/>
+                    <pic:cNvPicPr>
+                      <a:picLocks noChangeAspect="1" noChangeArrowheads="1"/>
+                    </pic:cNvPicPr>
+                  </pic:nvPicPr>
+                  <pic:blipFill>
+                    <a:blip r:embed="rId9" cstate="print"/>
+                    <a:srcRect/>
+                    <a:stretch>
+                      <a:fillRect/>
+                    </a:stretch>
+                  </pic:blipFill>
+                  <pic:spPr bwMode="auto">
+                    <a:xfrm>
+                      <a:off x="0" y="0"/>
+                      <a:ext cx="5753953" cy="6073254"/>
+                    </a:xfrm>
+                    <a:prstGeom prst="rect">
+                      <a:avLst/>
+                    </a:prstGeom>
+                    <a:noFill/>
+                    <a:ln w="9525">
+                      <a:noFill/>
+                      <a:miter lim="800000"/>
+                      <a:headEnd/>
+                      <a:tailEnd/>
+                    </a:ln>
+                  </pic:spPr>
+                </pic:pic>
+              </a:graphicData>
+            </a:graphic>
+          </wp:inline>
+        </w:drawing>
+      </w:r>
+    </w:p>
+    <w:p>
+      <w:pPr>
         <w:rPr>
           <w:sz w:val="28"/>
           <w:szCs w:val="28"/>
@@ -3602,7 +3681,7 @@
       </w:pPr>
     </w:p>
     <w:sectPr>
-      <w:footerReference w:type="default" r:id="rId9"/>
+      <w:footerReference w:type="default" r:id="rId10"/>
       <w:pgSz w:w="11906" w:h="16838"/>
       <w:pgMar w:top="1417" w:right="1417" w:bottom="1417" w:left="1417" w:header="708" w:footer="708" w:gutter="0"/>
       <w:pgNumType w:start="1"/>

</xml_diff>

<commit_message>
minor fixes překlepů v mojí části
</commit_message>
<xml_diff>
--- a/dokumentace.docx
+++ b/dokumentace.docx
@@ -434,7 +434,6 @@
           <w:lang w:val="cs-CZ"/>
         </w:rPr>
       </w:pPr>
-      <w:proofErr w:type="spellStart"/>
       <w:r>
         <w:rPr>
           <w:i/>
@@ -442,17 +441,7 @@
           <w:szCs w:val="32"/>
           <w:lang w:val="cs-CZ"/>
         </w:rPr>
-        <w:t>Pojsl</w:t>
-      </w:r>
-      <w:proofErr w:type="spellEnd"/>
-      <w:r>
-        <w:rPr>
-          <w:i/>
-          <w:sz w:val="32"/>
-          <w:szCs w:val="32"/>
-          <w:lang w:val="cs-CZ"/>
-        </w:rPr>
-        <w:t xml:space="preserve"> Jakub</w:t>
+        <w:t>Pojsl Jakub</w:t>
       </w:r>
       <w:r>
         <w:rPr>
@@ -716,17 +705,7 @@
           <w:szCs w:val="28"/>
           <w:lang w:val="cs-CZ"/>
         </w:rPr>
-        <w:t>Cíl projektu bylo vytvořit překladač, který přeloží jazyk ifj19 (zjednodušená verze jazyka Python) do mezikód</w:t>
-      </w:r>
-      <w:bookmarkStart w:id="0" w:name="_GoBack"/>
-      <w:bookmarkEnd w:id="0"/>
-      <w:r>
-        <w:rPr>
-          <w:sz w:val="28"/>
-          <w:szCs w:val="28"/>
-          <w:lang w:val="cs-CZ"/>
-        </w:rPr>
-        <w:t>u ifjcode19, pro který už byl dodán interpret. Program</w:t>
+        <w:t>Cíl projektu bylo vytvořit překladač, který přeloží jazyk ifj19 (zjednodušená verze jazyka Python) do mezikódu ifjcode19, pro který už byl dodán interpret. Program</w:t>
       </w:r>
       <w:r>
         <w:rPr>
@@ -985,18 +964,8 @@
           <w:szCs w:val="28"/>
           <w:lang w:val="cs-CZ"/>
         </w:rPr>
-        <w:t xml:space="preserve">Jakub </w:t>
-      </w:r>
-      <w:proofErr w:type="spellStart"/>
-      <w:r>
-        <w:rPr>
-          <w:sz w:val="28"/>
-          <w:szCs w:val="28"/>
-          <w:lang w:val="cs-CZ"/>
-        </w:rPr>
-        <w:t>Pojsl</w:t>
-      </w:r>
-      <w:proofErr w:type="spellEnd"/>
+        <w:t>Jakub Pojsl</w:t>
+      </w:r>
     </w:p>
     <w:p>
       <w:pPr>
@@ -1121,6 +1090,14 @@
           <w:lang w:val="cs-CZ"/>
         </w:rPr>
         <w:t>bstraktní datové typy</w:t>
+      </w:r>
+      <w:r>
+        <w:rPr>
+          <w:sz w:val="28"/>
+          <w:szCs w:val="28"/>
+          <w:lang w:val="cs-CZ"/>
+        </w:rPr>
+        <w:t>,</w:t>
       </w:r>
       <w:r>
         <w:rPr>
@@ -1219,25 +1196,7 @@
           <w:szCs w:val="28"/>
           <w:lang w:val="cs-CZ"/>
         </w:rPr>
-        <w:t xml:space="preserve">Snažili jsme se rozdělit práci tak, aby každý mohl z co největší části pracovat samostatně. Díky tomu nám stačilo minimum osobních setkání a většina komunikace probíhala elektronicky na našem vlastním </w:t>
-      </w:r>
-      <w:proofErr w:type="spellStart"/>
-      <w:r>
-        <w:rPr>
-          <w:sz w:val="28"/>
-          <w:szCs w:val="28"/>
-          <w:lang w:val="cs-CZ"/>
-        </w:rPr>
-        <w:t>Discord</w:t>
-      </w:r>
-      <w:proofErr w:type="spellEnd"/>
-      <w:r>
-        <w:rPr>
-          <w:sz w:val="28"/>
-          <w:szCs w:val="28"/>
-          <w:lang w:val="cs-CZ"/>
-        </w:rPr>
-        <w:t xml:space="preserve"> serveru. Většinou bylo potřeba se pouze domluvit na rozhraní některých funkcí, popřípadě se skupinově zamyslet nad určitým problémem (např. gramatika).</w:t>
+        <w:t>Snažili jsme se rozdělit práci tak, aby každý mohl z co největší části pracovat samostatně. Díky tomu nám stačilo minimum osobních setkání a většina komunikace probíhala elektronicky na našem vlastním Discord serveru. Většinou bylo potřeba se pouze domluvit na rozhraní některých funkcí, popřípadě se skupinově zamyslet nad určitým problémem (např. gramatika).</w:t>
       </w:r>
     </w:p>
     <w:p>
@@ -1445,25 +1404,7 @@
           <w:szCs w:val="28"/>
           <w:lang w:val="cs-CZ"/>
         </w:rPr>
-        <w:t xml:space="preserve"> </w:t>
-      </w:r>
-      <w:proofErr w:type="spellStart"/>
-      <w:r>
-        <w:rPr>
-          <w:sz w:val="28"/>
-          <w:szCs w:val="28"/>
-          <w:lang w:val="cs-CZ"/>
-        </w:rPr>
-        <w:t>tokenType</w:t>
-      </w:r>
-      <w:proofErr w:type="spellEnd"/>
-      <w:r>
-        <w:rPr>
-          <w:sz w:val="28"/>
-          <w:szCs w:val="28"/>
-          <w:lang w:val="cs-CZ"/>
-        </w:rPr>
-        <w:t xml:space="preserve">, který slouží pro identifikaci typu tokenu a druhá je </w:t>
+        <w:t xml:space="preserve"> tokenType, který slouží pro identifikaci typu tokenu a druhá je </w:t>
       </w:r>
       <w:r>
         <w:rPr>
@@ -1479,51 +1420,15 @@
           <w:szCs w:val="28"/>
           <w:lang w:val="cs-CZ"/>
         </w:rPr>
-        <w:t xml:space="preserve"> </w:t>
-      </w:r>
-      <w:proofErr w:type="spellStart"/>
-      <w:r>
-        <w:rPr>
-          <w:sz w:val="28"/>
-          <w:szCs w:val="28"/>
-          <w:lang w:val="cs-CZ"/>
-        </w:rPr>
-        <w:t>tString</w:t>
-      </w:r>
-      <w:proofErr w:type="spellEnd"/>
-      <w:r>
-        <w:rPr>
-          <w:sz w:val="28"/>
-          <w:szCs w:val="28"/>
-          <w:lang w:val="cs-CZ"/>
-        </w:rPr>
-        <w:t>, což je dynamický řetězec sloužící pro ukládání</w:t>
-      </w:r>
-      <w:r>
-        <w:rPr>
-          <w:sz w:val="28"/>
-          <w:szCs w:val="28"/>
-          <w:lang w:val="cs-CZ"/>
-        </w:rPr>
-        <w:t xml:space="preserve"> atributu tokenu (návrh pro tuto implementaci byl inspirován staršími záznamy </w:t>
-      </w:r>
-      <w:proofErr w:type="spellStart"/>
-      <w:r>
-        <w:rPr>
-          <w:sz w:val="28"/>
-          <w:szCs w:val="28"/>
-          <w:lang w:val="cs-CZ"/>
-        </w:rPr>
-        <w:t>democvičení</w:t>
-      </w:r>
-      <w:proofErr w:type="spellEnd"/>
-      <w:r>
-        <w:rPr>
-          <w:sz w:val="28"/>
-          <w:szCs w:val="28"/>
-          <w:lang w:val="cs-CZ"/>
-        </w:rPr>
-        <w:t xml:space="preserve"> k předmětu IFJ).</w:t>
+        <w:t xml:space="preserve"> tString, což je dynamický řetězec sloužící pro ukládání</w:t>
+      </w:r>
+      <w:r>
+        <w:rPr>
+          <w:sz w:val="28"/>
+          <w:szCs w:val="28"/>
+          <w:lang w:val="cs-CZ"/>
+        </w:rPr>
+        <w:t xml:space="preserve"> atributu tokenu (návrh pro tuto implementaci byl inspirován staršími záznamy democvičení k předmětu IFJ).</w:t>
       </w:r>
       <w:r>
         <w:rPr>
@@ -1532,43 +1437,7 @@
           <w:lang w:val="cs-CZ"/>
         </w:rPr>
         <w:br/>
-        <w:t xml:space="preserve">Další hlavní částí je funkce </w:t>
-      </w:r>
-      <w:proofErr w:type="spellStart"/>
-      <w:r>
-        <w:rPr>
-          <w:sz w:val="28"/>
-          <w:szCs w:val="28"/>
-          <w:lang w:val="cs-CZ"/>
-        </w:rPr>
-        <w:t>get_next_token</w:t>
-      </w:r>
-      <w:proofErr w:type="spellEnd"/>
-      <w:r>
-        <w:rPr>
-          <w:sz w:val="28"/>
-          <w:szCs w:val="28"/>
-          <w:lang w:val="cs-CZ"/>
-        </w:rPr>
-        <w:t xml:space="preserve">. Této funkci je při volání předán odkaz na nějaký výše zmíněný token a scanner následně přepíše složky tohoto tokenu podle přečtených informací na vstupu. Samotná funkce je převážně tvořena cyklem </w:t>
-      </w:r>
-      <w:proofErr w:type="spellStart"/>
-      <w:r>
-        <w:rPr>
-          <w:sz w:val="28"/>
-          <w:szCs w:val="28"/>
-          <w:lang w:val="cs-CZ"/>
-        </w:rPr>
-        <w:t>while</w:t>
-      </w:r>
-      <w:proofErr w:type="spellEnd"/>
-      <w:r>
-        <w:rPr>
-          <w:sz w:val="28"/>
-          <w:szCs w:val="28"/>
-          <w:lang w:val="cs-CZ"/>
-        </w:rPr>
-        <w:t>, který čte znaky ze vstupu a v něm vnořeném příkazu switch, který přepíná mezi stavy konečného automatu.</w:t>
+        <w:t>Další hlavní částí je funkce get_next_token. Této funkci je při volání předán odkaz na nějaký výše zmíněný token a scanner následně přepíše složky tohoto tokenu podle přečtených informací na vstupu. Samotná funkce je převážně tvořena cyklem while, který čte znaky ze vstupu a v něm vnořeném příkazu switch, který přepíná mezi stavy konečného automatu.</w:t>
       </w:r>
     </w:p>
     <w:p>
@@ -1581,7 +1450,6 @@
           <w:lang w:val="cs-CZ"/>
         </w:rPr>
       </w:pPr>
-      <w:proofErr w:type="spellStart"/>
       <w:r>
         <w:rPr>
           <w:b/>
@@ -1592,7 +1460,6 @@
         </w:rPr>
         <w:t>Indentace</w:t>
       </w:r>
-      <w:proofErr w:type="spellEnd"/>
     </w:p>
     <w:p>
       <w:pPr>
@@ -1610,43 +1477,7 @@
           <w:szCs w:val="28"/>
           <w:lang w:val="cs-CZ"/>
         </w:rPr>
-        <w:t xml:space="preserve">Asi největším problémem při implementaci scanneru byla detekce </w:t>
-      </w:r>
-      <w:proofErr w:type="spellStart"/>
-      <w:r>
-        <w:rPr>
-          <w:sz w:val="28"/>
-          <w:szCs w:val="28"/>
-          <w:lang w:val="cs-CZ"/>
-        </w:rPr>
-        <w:t>indentace</w:t>
-      </w:r>
-      <w:proofErr w:type="spellEnd"/>
-      <w:r>
-        <w:rPr>
-          <w:sz w:val="28"/>
-          <w:szCs w:val="28"/>
-          <w:lang w:val="cs-CZ"/>
-        </w:rPr>
-        <w:t xml:space="preserve">. Tento problém vedl k vytvoření další části scanneru, a to indentačního zásobníku. Samotný zásobník ukládá typ </w:t>
-      </w:r>
-      <w:proofErr w:type="spellStart"/>
-      <w:r>
-        <w:rPr>
-          <w:sz w:val="28"/>
-          <w:szCs w:val="28"/>
-          <w:lang w:val="cs-CZ"/>
-        </w:rPr>
-        <w:t>integer</w:t>
-      </w:r>
-      <w:proofErr w:type="spellEnd"/>
-      <w:r>
-        <w:rPr>
-          <w:sz w:val="28"/>
-          <w:szCs w:val="28"/>
-          <w:lang w:val="cs-CZ"/>
-        </w:rPr>
-        <w:t xml:space="preserve"> a má jednoduchou strukturu (shodnou se způsobem implementace vyučovaným v předmětu IAL)</w:t>
+        <w:t>Asi největším problémem při implementaci scanneru byla detekce indentace. Tento problém vedl k vytvoření další části scanneru, a to indentačního zásobníku. Samotný zásobník ukládá typ integer a má jednoduchou strukturu (shodnou se způsobem implementace vyučovaným v předmětu IAL)</w:t>
       </w:r>
       <w:r>
         <w:rPr>
@@ -1662,25 +1493,7 @@
           <w:szCs w:val="28"/>
           <w:lang w:val="cs-CZ"/>
         </w:rPr>
-        <w:t xml:space="preserve"> Scanner si pamatuje, zdali byl poslední token konec řádku. Pokud ano, tak při získávání dalšího tokenu přejde do stavu počítání </w:t>
-      </w:r>
-      <w:proofErr w:type="spellStart"/>
-      <w:r>
-        <w:rPr>
-          <w:sz w:val="28"/>
-          <w:szCs w:val="28"/>
-          <w:lang w:val="cs-CZ"/>
-        </w:rPr>
-        <w:t>indentace</w:t>
-      </w:r>
-      <w:proofErr w:type="spellEnd"/>
-      <w:r>
-        <w:rPr>
-          <w:sz w:val="28"/>
-          <w:szCs w:val="28"/>
-          <w:lang w:val="cs-CZ"/>
-        </w:rPr>
-        <w:t xml:space="preserve">. V něm počítá všechny mezery až do prvního jiného znaku na řádku. Pokud je tento první znak řádkový komentář nebo konec řádku, je počet mezer zahozen. Pokud ne, je porovnán počet mezer s hodnotou </w:t>
+        <w:t xml:space="preserve"> Scanner si pamatuje, zdali byl poslední token konec řádku. Pokud ano, tak při získávání dalšího tokenu přejde do stavu počítání indentace. V něm počítá všechny mezery až do prvního jiného znaku na řádku. Pokud je tento první znak řádkový komentář nebo konec řádku, je počet mezer zahozen. Pokud ne, je porovnán počet mezer s hodnotou </w:t>
       </w:r>
       <w:r>
         <w:rPr>
@@ -1707,43 +1520,7 @@
           <w:szCs w:val="28"/>
           <w:lang w:val="cs-CZ"/>
         </w:rPr>
-        <w:t>Větší hodnota než je na zásobníku vede k </w:t>
-      </w:r>
-      <w:proofErr w:type="spellStart"/>
-      <w:r>
-        <w:rPr>
-          <w:sz w:val="28"/>
-          <w:szCs w:val="28"/>
-          <w:lang w:val="cs-CZ"/>
-        </w:rPr>
-        <w:t>pushnutí</w:t>
-      </w:r>
-      <w:proofErr w:type="spellEnd"/>
-      <w:r>
-        <w:rPr>
-          <w:sz w:val="28"/>
-          <w:szCs w:val="28"/>
-          <w:lang w:val="cs-CZ"/>
-        </w:rPr>
-        <w:t xml:space="preserve"> počtu mezer na zásobník a generování tokenu indent. Stejná hodnota jen zahodí současný počet mezer. Nižší hodnota znamená, že došlo k </w:t>
-      </w:r>
-      <w:proofErr w:type="spellStart"/>
-      <w:r>
-        <w:rPr>
-          <w:sz w:val="28"/>
-          <w:szCs w:val="28"/>
-          <w:lang w:val="cs-CZ"/>
-        </w:rPr>
-        <w:t>dedentaci</w:t>
-      </w:r>
-      <w:proofErr w:type="spellEnd"/>
-      <w:r>
-        <w:rPr>
-          <w:sz w:val="28"/>
-          <w:szCs w:val="28"/>
-          <w:lang w:val="cs-CZ"/>
-        </w:rPr>
-        <w:t xml:space="preserve">. To vede kromě generování </w:t>
+        <w:t xml:space="preserve">Větší hodnota než je na zásobníku vede k pushnutí počtu mezer na zásobník a generování tokenu indent. Stejná hodnota jen zahodí současný počet mezer. Nižší hodnota znamená, že došlo k dedentaci. To vede kromě generování </w:t>
       </w:r>
       <w:r>
         <w:rPr>
@@ -1752,27 +1529,16 @@
           <w:lang w:val="cs-CZ"/>
         </w:rPr>
         <w:lastRenderedPageBreak/>
-        <w:t xml:space="preserve">tokenu </w:t>
-      </w:r>
-      <w:proofErr w:type="spellStart"/>
-      <w:r>
-        <w:rPr>
-          <w:sz w:val="28"/>
-          <w:szCs w:val="28"/>
-          <w:lang w:val="cs-CZ"/>
-        </w:rPr>
-        <w:t>dedent</w:t>
-      </w:r>
-      <w:proofErr w:type="spellEnd"/>
-      <w:r>
-        <w:rPr>
-          <w:sz w:val="28"/>
-          <w:szCs w:val="28"/>
-          <w:lang w:val="cs-CZ"/>
-        </w:rPr>
-        <w:t xml:space="preserve"> také k nastavení </w:t>
-      </w:r>
-      <w:proofErr w:type="spellStart"/>
+        <w:t>tokenu dedent také k nastavení dedentační fáze scanneru. Ten existuje kvůli případu, kdy je potřeba generovat více dedentací zasebou. Při dalším volání get_next_token se před čtením dalších znaků nejdříve zkontroluje, zdali jsme v</w:t>
+      </w:r>
+      <w:r>
+        <w:rPr>
+          <w:sz w:val="28"/>
+          <w:szCs w:val="28"/>
+          <w:lang w:val="cs-CZ"/>
+        </w:rPr>
+        <w:t> </w:t>
+      </w:r>
       <w:r>
         <w:rPr>
           <w:sz w:val="28"/>
@@ -1781,25 +1547,54 @@
         </w:rPr>
         <w:t>dedentační</w:t>
       </w:r>
-      <w:proofErr w:type="spellEnd"/>
-      <w:r>
-        <w:rPr>
-          <w:sz w:val="28"/>
-          <w:szCs w:val="28"/>
-          <w:lang w:val="cs-CZ"/>
-        </w:rPr>
-        <w:t xml:space="preserve"> fáze scanneru. Ten existuje kvůli případu, kdy je potřeba generovat více </w:t>
-      </w:r>
-      <w:proofErr w:type="spellStart"/>
-      <w:r>
-        <w:rPr>
-          <w:sz w:val="28"/>
-          <w:szCs w:val="28"/>
-          <w:lang w:val="cs-CZ"/>
-        </w:rPr>
-        <w:t>dedentací</w:t>
-      </w:r>
-      <w:proofErr w:type="spellEnd"/>
+      <w:r>
+        <w:rPr>
+          <w:sz w:val="28"/>
+          <w:szCs w:val="28"/>
+          <w:lang w:val="cs-CZ"/>
+        </w:rPr>
+        <w:t xml:space="preserve"> fázi. Pokud ano, tak znovu porovnáme dříve získaný počet mezer a hodnotu na vrcholu zásobníku. To budeme opakovat tak dlouho, dokud hledaný počet m</w:t>
+      </w:r>
+      <w:r>
+        <w:rPr>
+          <w:sz w:val="28"/>
+          <w:szCs w:val="28"/>
+          <w:lang w:val="cs-CZ"/>
+        </w:rPr>
+        <w:t>ezer nenalezneme na vrcholu zás</w:t>
+      </w:r>
+      <w:r>
+        <w:rPr>
+          <w:sz w:val="28"/>
+          <w:szCs w:val="28"/>
+          <w:lang w:val="cs-CZ"/>
+        </w:rPr>
+        <w:t>o</w:t>
+      </w:r>
+      <w:r>
+        <w:rPr>
+          <w:sz w:val="28"/>
+          <w:szCs w:val="28"/>
+          <w:lang w:val="cs-CZ"/>
+        </w:rPr>
+        <w:t>b</w:t>
+      </w:r>
+      <w:r>
+        <w:rPr>
+          <w:sz w:val="28"/>
+          <w:szCs w:val="28"/>
+          <w:lang w:val="cs-CZ"/>
+        </w:rPr>
+        <w:t>níku</w:t>
+      </w:r>
+      <w:r>
+        <w:rPr>
+          <w:sz w:val="28"/>
+          <w:szCs w:val="28"/>
+          <w:lang w:val="cs-CZ"/>
+        </w:rPr>
+        <w:t xml:space="preserve"> a tím vygenerujeme všechny potřebné tokeny dedent.</w:t>
+      </w:r>
       <w:r>
         <w:rPr>
           <w:sz w:val="28"/>
@@ -1808,135 +1603,6 @@
         </w:rPr>
         <w:t xml:space="preserve"> </w:t>
       </w:r>
-      <w:proofErr w:type="spellStart"/>
-      <w:r>
-        <w:rPr>
-          <w:sz w:val="28"/>
-          <w:szCs w:val="28"/>
-          <w:lang w:val="cs-CZ"/>
-        </w:rPr>
-        <w:t>zasebou</w:t>
-      </w:r>
-      <w:proofErr w:type="spellEnd"/>
-      <w:r>
-        <w:rPr>
-          <w:sz w:val="28"/>
-          <w:szCs w:val="28"/>
-          <w:lang w:val="cs-CZ"/>
-        </w:rPr>
-        <w:t xml:space="preserve">. Při dalším volání </w:t>
-      </w:r>
-      <w:proofErr w:type="spellStart"/>
-      <w:r>
-        <w:rPr>
-          <w:sz w:val="28"/>
-          <w:szCs w:val="28"/>
-          <w:lang w:val="cs-CZ"/>
-        </w:rPr>
-        <w:t>get_next_token</w:t>
-      </w:r>
-      <w:proofErr w:type="spellEnd"/>
-      <w:r>
-        <w:rPr>
-          <w:sz w:val="28"/>
-          <w:szCs w:val="28"/>
-          <w:lang w:val="cs-CZ"/>
-        </w:rPr>
-        <w:t xml:space="preserve"> se před čtením dalších znaků nejdříve zkontroluje, zdali jsme v</w:t>
-      </w:r>
-      <w:r>
-        <w:rPr>
-          <w:sz w:val="28"/>
-          <w:szCs w:val="28"/>
-          <w:lang w:val="cs-CZ"/>
-        </w:rPr>
-        <w:t> </w:t>
-      </w:r>
-      <w:proofErr w:type="spellStart"/>
-      <w:r>
-        <w:rPr>
-          <w:sz w:val="28"/>
-          <w:szCs w:val="28"/>
-          <w:lang w:val="cs-CZ"/>
-        </w:rPr>
-        <w:t>dedentační</w:t>
-      </w:r>
-      <w:proofErr w:type="spellEnd"/>
-      <w:r>
-        <w:rPr>
-          <w:sz w:val="28"/>
-          <w:szCs w:val="28"/>
-          <w:lang w:val="cs-CZ"/>
-        </w:rPr>
-        <w:t xml:space="preserve"> fázi. Pokud ano, tak znovu porovnáme dříve získaný počet mezer a hodnotu na vrcholu zásobníku. To budeme opakovat tak dlouho, dokud hledaný počet m</w:t>
-      </w:r>
-      <w:r>
-        <w:rPr>
-          <w:sz w:val="28"/>
-          <w:szCs w:val="28"/>
-          <w:lang w:val="cs-CZ"/>
-        </w:rPr>
-        <w:t>ezer nenalezneme na vrcholu zás</w:t>
-      </w:r>
-      <w:r>
-        <w:rPr>
-          <w:sz w:val="28"/>
-          <w:szCs w:val="28"/>
-          <w:lang w:val="cs-CZ"/>
-        </w:rPr>
-        <w:t>o</w:t>
-      </w:r>
-      <w:r>
-        <w:rPr>
-          <w:sz w:val="28"/>
-          <w:szCs w:val="28"/>
-          <w:lang w:val="cs-CZ"/>
-        </w:rPr>
-        <w:t>b</w:t>
-      </w:r>
-      <w:r>
-        <w:rPr>
-          <w:sz w:val="28"/>
-          <w:szCs w:val="28"/>
-          <w:lang w:val="cs-CZ"/>
-        </w:rPr>
-        <w:t>níku</w:t>
-      </w:r>
-      <w:r>
-        <w:rPr>
-          <w:sz w:val="28"/>
-          <w:szCs w:val="28"/>
-          <w:lang w:val="cs-CZ"/>
-        </w:rPr>
-        <w:t xml:space="preserve"> a tím vygenerujeme všechny potřebné tokeny </w:t>
-      </w:r>
-      <w:proofErr w:type="spellStart"/>
-      <w:r>
-        <w:rPr>
-          <w:sz w:val="28"/>
-          <w:szCs w:val="28"/>
-          <w:lang w:val="cs-CZ"/>
-        </w:rPr>
-        <w:t>dedent</w:t>
-      </w:r>
-      <w:proofErr w:type="spellEnd"/>
-      <w:r>
-        <w:rPr>
-          <w:sz w:val="28"/>
-          <w:szCs w:val="28"/>
-          <w:lang w:val="cs-CZ"/>
-        </w:rPr>
-        <w:t>.</w:t>
-      </w:r>
-      <w:r>
-        <w:rPr>
-          <w:sz w:val="28"/>
-          <w:szCs w:val="28"/>
-          <w:lang w:val="cs-CZ"/>
-        </w:rPr>
-        <w:t xml:space="preserve"> </w:t>
-      </w:r>
-      <w:proofErr w:type="spellStart"/>
       <w:r>
         <w:rPr>
           <w:sz w:val="28"/>
@@ -1945,7 +1611,6 @@
         </w:rPr>
         <w:t>Dedentační</w:t>
       </w:r>
-      <w:proofErr w:type="spellEnd"/>
       <w:r>
         <w:rPr>
           <w:sz w:val="28"/>
@@ -1968,61 +1633,7 @@
           <w:szCs w:val="28"/>
           <w:lang w:val="cs-CZ"/>
         </w:rPr>
-        <w:t xml:space="preserve"> </w:t>
-      </w:r>
-      <w:proofErr w:type="spellStart"/>
-      <w:r>
-        <w:rPr>
-          <w:sz w:val="28"/>
-          <w:szCs w:val="28"/>
-          <w:lang w:val="cs-CZ"/>
-        </w:rPr>
-        <w:t>dedentační</w:t>
-      </w:r>
-      <w:proofErr w:type="spellEnd"/>
-      <w:r>
-        <w:rPr>
-          <w:sz w:val="28"/>
-          <w:szCs w:val="28"/>
-          <w:lang w:val="cs-CZ"/>
-        </w:rPr>
-        <w:t xml:space="preserve"> fáze před generováním tokenu EOF s tím, že hledáme </w:t>
-      </w:r>
-      <w:proofErr w:type="spellStart"/>
-      <w:r>
-        <w:rPr>
-          <w:sz w:val="28"/>
-          <w:szCs w:val="28"/>
-          <w:lang w:val="cs-CZ"/>
-        </w:rPr>
-        <w:t>indentaci</w:t>
-      </w:r>
-      <w:proofErr w:type="spellEnd"/>
-      <w:r>
-        <w:rPr>
-          <w:sz w:val="28"/>
-          <w:szCs w:val="28"/>
-          <w:lang w:val="cs-CZ"/>
-        </w:rPr>
-        <w:t xml:space="preserve"> 0. Tím dosáhneme vyprázdnění zásobníku a generování všech zbývajících tokenů </w:t>
-      </w:r>
-      <w:proofErr w:type="spellStart"/>
-      <w:r>
-        <w:rPr>
-          <w:sz w:val="28"/>
-          <w:szCs w:val="28"/>
-          <w:lang w:val="cs-CZ"/>
-        </w:rPr>
-        <w:t>dedent</w:t>
-      </w:r>
-      <w:proofErr w:type="spellEnd"/>
-      <w:r>
-        <w:rPr>
-          <w:sz w:val="28"/>
-          <w:szCs w:val="28"/>
-          <w:lang w:val="cs-CZ"/>
-        </w:rPr>
-        <w:t>.</w:t>
+        <w:t xml:space="preserve"> dedentační fáze před generováním tokenu EOF s tím, že hledáme indentaci 0. Tím dosáhneme vyprázdnění zásobníku a generování všech zbývajících tokenů dedent.</w:t>
       </w:r>
     </w:p>
     <w:p>
@@ -2060,25 +1671,7 @@
           <w:szCs w:val="28"/>
           <w:lang w:val="cs-CZ"/>
         </w:rPr>
-        <w:t xml:space="preserve">Ve výsledku lze tedy se scannerem pracovat pouze pomocí funkce </w:t>
-      </w:r>
-      <w:proofErr w:type="spellStart"/>
-      <w:r>
-        <w:rPr>
-          <w:sz w:val="28"/>
-          <w:szCs w:val="28"/>
-          <w:lang w:val="cs-CZ"/>
-        </w:rPr>
-        <w:t>get_next_token</w:t>
-      </w:r>
-      <w:proofErr w:type="spellEnd"/>
-      <w:r>
-        <w:rPr>
-          <w:sz w:val="28"/>
-          <w:szCs w:val="28"/>
-          <w:lang w:val="cs-CZ"/>
-        </w:rPr>
-        <w:t xml:space="preserve"> po inicializaci indentačního zásobníku.</w:t>
+        <w:t>Ve výsledku lze tedy se scannerem pracovat pouze pomocí funkce get_next_token po inicializaci indentačního zásobníku.</w:t>
       </w:r>
     </w:p>
     <w:p>
@@ -2170,25 +1763,7 @@
           <w:szCs w:val="28"/>
           <w:lang w:val="cs-CZ"/>
         </w:rPr>
-        <w:t xml:space="preserve">Každé pravidlo v LL-gramatice je v programu reprezentováno samostatnou funkcí, které se navzájem rekurzivně volají. Data jsou mezi nimi předávány pomocí ukazatele na strukturu </w:t>
-      </w:r>
-      <w:proofErr w:type="spellStart"/>
-      <w:r>
-        <w:rPr>
-          <w:sz w:val="28"/>
-          <w:szCs w:val="28"/>
-          <w:lang w:val="cs-CZ"/>
-        </w:rPr>
-        <w:t>prog_data</w:t>
-      </w:r>
-      <w:proofErr w:type="spellEnd"/>
-      <w:r>
-        <w:rPr>
-          <w:sz w:val="28"/>
-          <w:szCs w:val="28"/>
-          <w:lang w:val="cs-CZ"/>
-        </w:rPr>
-        <w:t xml:space="preserve">, která zapouzdřuje informace potřebné pro analýzu a generování, v rámci rekurzivního sestupu. Za zmínku stojí například lokální a globální tabulka symbolů, soubor, ze kterého čte scanner, aktuální token, data aktuální funkce nebo list tokenů, který </w:t>
+        <w:t xml:space="preserve">Každé pravidlo v LL-gramatice je v programu reprezentováno samostatnou funkcí, které se navzájem rekurzivně volají. Data jsou mezi nimi předávány pomocí ukazatele na strukturu prog_data, která zapouzdřuje informace potřebné pro analýzu a generování, v rámci rekurzivního sestupu. Za zmínku stojí například lokální a globální tabulka symbolů, soubor, ze kterého čte scanner, aktuální token, data aktuální funkce nebo list tokenů, který </w:t>
       </w:r>
       <w:r>
         <w:rPr>
@@ -2213,43 +1788,7 @@
           <w:szCs w:val="28"/>
           <w:lang w:val="cs-CZ"/>
         </w:rPr>
-        <w:t xml:space="preserve">Hlavní funkce </w:t>
-      </w:r>
-      <w:proofErr w:type="spellStart"/>
-      <w:r>
-        <w:rPr>
-          <w:sz w:val="28"/>
-          <w:szCs w:val="28"/>
-          <w:lang w:val="cs-CZ"/>
-        </w:rPr>
-        <w:t>parseru</w:t>
-      </w:r>
-      <w:proofErr w:type="spellEnd"/>
-      <w:r>
-        <w:rPr>
-          <w:sz w:val="28"/>
-          <w:szCs w:val="28"/>
-          <w:lang w:val="cs-CZ"/>
-        </w:rPr>
-        <w:t xml:space="preserve"> je analyse, ve které probíhá inicializace programových dat a volání funkce reprezentující počáteční </w:t>
-      </w:r>
-      <w:proofErr w:type="spellStart"/>
-      <w:r>
-        <w:rPr>
-          <w:sz w:val="28"/>
-          <w:szCs w:val="28"/>
-          <w:lang w:val="cs-CZ"/>
-        </w:rPr>
-        <w:t>neterminál</w:t>
-      </w:r>
-      <w:proofErr w:type="spellEnd"/>
-      <w:r>
-        <w:rPr>
-          <w:sz w:val="28"/>
-          <w:szCs w:val="28"/>
-          <w:lang w:val="cs-CZ"/>
-        </w:rPr>
-        <w:t xml:space="preserve"> </w:t>
+        <w:t xml:space="preserve">Hlavní funkce parseru je analyse, ve které probíhá inicializace programových dat a volání funkce reprezentující počáteční neterminál </w:t>
       </w:r>
       <w:r>
         <w:rPr>
@@ -2307,7 +1846,7 @@
           <w:szCs w:val="28"/>
           <w:lang w:val="cs-CZ"/>
         </w:rPr>
-        <w:t xml:space="preserve">, </w:t>
+        <w:t xml:space="preserve"> </w:t>
       </w:r>
       <w:r>
         <w:rPr>
@@ -2331,71 +1870,49 @@
           <w:szCs w:val="28"/>
           <w:lang w:val="cs-CZ"/>
         </w:rPr>
-        <w:t xml:space="preserve"> se volá funkce </w:t>
-      </w:r>
-      <w:proofErr w:type="spellStart"/>
-      <w:r>
-        <w:rPr>
-          <w:sz w:val="28"/>
-          <w:szCs w:val="28"/>
-          <w:lang w:val="cs-CZ"/>
-        </w:rPr>
-        <w:t>get_token</w:t>
-      </w:r>
-      <w:proofErr w:type="spellEnd"/>
-      <w:r>
-        <w:rPr>
-          <w:sz w:val="28"/>
-          <w:szCs w:val="28"/>
-          <w:lang w:val="cs-CZ"/>
-        </w:rPr>
-        <w:t>, která načte další token. Po načtení tokenu proběhne buď kontrola, zda jsme dostali očekávaný terminál, nebo rozhodnutí, kterou funkci (pravidlo) použít jako další.</w:t>
-      </w:r>
-    </w:p>
-    <w:p>
-      <w:pPr>
-        <w:rPr>
-          <w:sz w:val="28"/>
-          <w:szCs w:val="28"/>
-          <w:lang w:val="cs-CZ"/>
-        </w:rPr>
-      </w:pPr>
-      <w:r>
-        <w:rPr>
-          <w:sz w:val="28"/>
-          <w:szCs w:val="28"/>
-          <w:lang w:val="cs-CZ"/>
-        </w:rPr>
-        <w:t xml:space="preserve">Při chybě je kód chyby nejčastěji uložen do proměnné </w:t>
-      </w:r>
-      <w:proofErr w:type="spellStart"/>
-      <w:r>
-        <w:rPr>
-          <w:sz w:val="28"/>
-          <w:szCs w:val="28"/>
-          <w:lang w:val="cs-CZ"/>
-        </w:rPr>
-        <w:t>err</w:t>
-      </w:r>
-      <w:proofErr w:type="spellEnd"/>
-      <w:r>
-        <w:rPr>
-          <w:sz w:val="28"/>
-          <w:szCs w:val="28"/>
-          <w:lang w:val="cs-CZ"/>
-        </w:rPr>
-        <w:t xml:space="preserve">, jejíž hodnotu pak každá funkce vrací své volající funkci, až nakonec vrátí funkce analyse kýžený </w:t>
-      </w:r>
-      <w:proofErr w:type="spellStart"/>
-      <w:r>
-        <w:rPr>
-          <w:sz w:val="28"/>
-          <w:szCs w:val="28"/>
-          <w:lang w:val="cs-CZ"/>
-        </w:rPr>
-        <w:t>error</w:t>
-      </w:r>
-      <w:proofErr w:type="spellEnd"/>
+        <w:t xml:space="preserve"> se volá funkce get_</w:t>
+      </w:r>
+      <w:r>
+        <w:rPr>
+          <w:sz w:val="28"/>
+          <w:szCs w:val="28"/>
+          <w:lang w:val="cs-CZ"/>
+        </w:rPr>
+        <w:t>next_</w:t>
+      </w:r>
+      <w:r>
+        <w:rPr>
+          <w:sz w:val="28"/>
+          <w:szCs w:val="28"/>
+          <w:lang w:val="cs-CZ"/>
+        </w:rPr>
+        <w:t>token, která načte další token. Po načtení tokenu proběhne buď kontrola, zda jsme dostali očekávaný terminál, nebo rozhodnutí, kterou funkci (pravidlo) použít jako další.</w:t>
+      </w:r>
+    </w:p>
+    <w:p>
+      <w:pPr>
+        <w:rPr>
+          <w:sz w:val="28"/>
+          <w:szCs w:val="28"/>
+          <w:lang w:val="cs-CZ"/>
+        </w:rPr>
+      </w:pPr>
+      <w:r>
+        <w:rPr>
+          <w:sz w:val="28"/>
+          <w:szCs w:val="28"/>
+          <w:lang w:val="cs-CZ"/>
+        </w:rPr>
+        <w:t xml:space="preserve">Při chybě je kód chyby nejčastěji uložen do proměnné err, jejíž hodnotu pak každá funkce vrací své volající funkci, až nakonec vrátí funkce analyse kýžený error code </w:t>
+      </w:r>
+      <w:r>
+        <w:rPr>
+          <w:sz w:val="28"/>
+          <w:szCs w:val="28"/>
+          <w:lang w:val="cs-CZ"/>
+        </w:rPr>
+        <w:t>přímo</w:t>
+      </w:r>
       <w:r>
         <w:rPr>
           <w:sz w:val="28"/>
@@ -2404,16 +1921,113 @@
         </w:rPr>
         <w:t xml:space="preserve"> </w:t>
       </w:r>
-      <w:proofErr w:type="spellStart"/>
-      <w:r>
-        <w:rPr>
-          <w:sz w:val="28"/>
-          <w:szCs w:val="28"/>
-          <w:lang w:val="cs-CZ"/>
-        </w:rPr>
-        <w:t>code</w:t>
-      </w:r>
-      <w:proofErr w:type="spellEnd"/>
+      <w:r>
+        <w:rPr>
+          <w:sz w:val="28"/>
+          <w:szCs w:val="28"/>
+          <w:lang w:val="cs-CZ"/>
+        </w:rPr>
+        <w:t xml:space="preserve">do </w:t>
+      </w:r>
+      <w:r>
+        <w:rPr>
+          <w:sz w:val="28"/>
+          <w:szCs w:val="28"/>
+          <w:lang w:val="cs-CZ"/>
+        </w:rPr>
+        <w:t>mainu.</w:t>
+      </w:r>
+    </w:p>
+    <w:p>
+      <w:pPr>
+        <w:spacing w:after="0"/>
+        <w:rPr>
+          <w:sz w:val="28"/>
+          <w:szCs w:val="28"/>
+          <w:lang w:val="cs-CZ"/>
+        </w:rPr>
+      </w:pPr>
+      <w:r>
+        <w:rPr>
+          <w:sz w:val="28"/>
+          <w:szCs w:val="28"/>
+          <w:lang w:val="cs-CZ"/>
+        </w:rPr>
+        <w:t xml:space="preserve">Problém s rozhodováním a tím i porušení LL(1) gramatiky nastal u výrazů a volání </w:t>
+      </w:r>
+      <w:r>
+        <w:rPr>
+          <w:sz w:val="28"/>
+          <w:szCs w:val="28"/>
+          <w:lang w:val="cs-CZ"/>
+        </w:rPr>
+        <w:t>funkcí, konkrétně ve funkcích</w:t>
+      </w:r>
+      <w:r>
+        <w:rPr>
+          <w:sz w:val="28"/>
+          <w:szCs w:val="28"/>
+          <w:lang w:val="cs-CZ"/>
+        </w:rPr>
+        <w:t>/pravidlech</w:t>
+      </w:r>
+      <w:r>
+        <w:rPr>
+          <w:sz w:val="28"/>
+          <w:szCs w:val="28"/>
+          <w:lang w:val="cs-CZ"/>
+        </w:rPr>
+        <w:t xml:space="preserve"> idwhat a assign. Museli jsme se rozhodovat na základě 2 načtených tokenů, kvůli čemuž jsme museli řešit problém komunikace s precedenční analýzou. Nakonec jsme se rozhodli načtené tokeny načítat do struktury tokenList (implementovaný jako jednosměrný lineární spojový seznam) až po konec výrazu, kdy výraz je v některých případech zakončen dvojtečkou a v jiných EOLem. Pokud první načtený token není identifikátor, vyhodnocujeme výraz. </w:t>
+      </w:r>
+    </w:p>
+    <w:p>
+      <w:pPr>
+        <w:rPr>
+          <w:sz w:val="28"/>
+          <w:szCs w:val="28"/>
+          <w:lang w:val="cs-CZ"/>
+        </w:rPr>
+      </w:pPr>
+      <w:r>
+        <w:rPr>
+          <w:sz w:val="28"/>
+          <w:szCs w:val="28"/>
+          <w:lang w:val="cs-CZ"/>
+        </w:rPr>
+        <w:t>Pokud první načtený token je identifikátor, zkopírujeme jej do pomocného tokenu a načteme další</w:t>
+      </w:r>
+      <w:r>
+        <w:rPr>
+          <w:sz w:val="28"/>
+          <w:szCs w:val="28"/>
+          <w:lang w:val="cs-CZ"/>
+        </w:rPr>
+        <w:t xml:space="preserve"> token</w:t>
+      </w:r>
+      <w:r>
+        <w:rPr>
+          <w:sz w:val="28"/>
+          <w:szCs w:val="28"/>
+          <w:lang w:val="cs-CZ"/>
+        </w:rPr>
+        <w:t xml:space="preserve">. Pokud </w:t>
+      </w:r>
+      <w:r>
+        <w:rPr>
+          <w:sz w:val="28"/>
+          <w:szCs w:val="28"/>
+          <w:lang w:val="cs-CZ"/>
+        </w:rPr>
+        <w:t>je nový token levá závorka, postupujeme jako při volání funkce</w:t>
+      </w:r>
+      <w:r>
+        <w:rPr>
+          <w:sz w:val="28"/>
+          <w:szCs w:val="28"/>
+          <w:lang w:val="cs-CZ"/>
+        </w:rPr>
+        <w:t>.</w:t>
+      </w:r>
       <w:r>
         <w:rPr>
           <w:sz w:val="28"/>
@@ -2428,196 +2042,15 @@
           <w:szCs w:val="28"/>
           <w:lang w:val="cs-CZ"/>
         </w:rPr>
-        <w:t>přímo</w:t>
-      </w:r>
-      <w:r>
-        <w:rPr>
-          <w:sz w:val="28"/>
-          <w:szCs w:val="28"/>
-          <w:lang w:val="cs-CZ"/>
-        </w:rPr>
-        <w:t xml:space="preserve"> </w:t>
-      </w:r>
-      <w:r>
-        <w:rPr>
-          <w:sz w:val="28"/>
-          <w:szCs w:val="28"/>
-          <w:lang w:val="cs-CZ"/>
-        </w:rPr>
-        <w:t xml:space="preserve">do </w:t>
-      </w:r>
-      <w:proofErr w:type="spellStart"/>
-      <w:r>
-        <w:rPr>
-          <w:sz w:val="28"/>
-          <w:szCs w:val="28"/>
-          <w:lang w:val="cs-CZ"/>
-        </w:rPr>
-        <w:t>mainu</w:t>
-      </w:r>
-      <w:proofErr w:type="spellEnd"/>
-      <w:r>
-        <w:rPr>
-          <w:sz w:val="28"/>
-          <w:szCs w:val="28"/>
-          <w:lang w:val="cs-CZ"/>
-        </w:rPr>
-        <w:t>.</w:t>
-      </w:r>
-    </w:p>
-    <w:p>
-      <w:pPr>
-        <w:spacing w:after="0"/>
-        <w:rPr>
-          <w:sz w:val="28"/>
-          <w:szCs w:val="28"/>
-          <w:lang w:val="cs-CZ"/>
-        </w:rPr>
-      </w:pPr>
-      <w:r>
-        <w:rPr>
-          <w:sz w:val="28"/>
-          <w:szCs w:val="28"/>
-          <w:lang w:val="cs-CZ"/>
-        </w:rPr>
-        <w:t xml:space="preserve">Problém s rozhodováním a tím i porušení LL(1) gramatiky nastal u výrazů a volání </w:t>
-      </w:r>
-      <w:r>
-        <w:rPr>
-          <w:sz w:val="28"/>
-          <w:szCs w:val="28"/>
-          <w:lang w:val="cs-CZ"/>
-        </w:rPr>
-        <w:t>funkcí, konkrétně ve funkcích</w:t>
-      </w:r>
-      <w:r>
-        <w:rPr>
-          <w:sz w:val="28"/>
-          <w:szCs w:val="28"/>
-          <w:lang w:val="cs-CZ"/>
-        </w:rPr>
-        <w:t>/pravidlech</w:t>
-      </w:r>
-      <w:r>
-        <w:rPr>
-          <w:sz w:val="28"/>
-          <w:szCs w:val="28"/>
-          <w:lang w:val="cs-CZ"/>
-        </w:rPr>
-        <w:t xml:space="preserve"> </w:t>
-      </w:r>
-      <w:proofErr w:type="spellStart"/>
-      <w:r>
-        <w:rPr>
-          <w:sz w:val="28"/>
-          <w:szCs w:val="28"/>
-          <w:lang w:val="cs-CZ"/>
-        </w:rPr>
-        <w:t>idwhat</w:t>
-      </w:r>
-      <w:proofErr w:type="spellEnd"/>
-      <w:r>
-        <w:rPr>
-          <w:sz w:val="28"/>
-          <w:szCs w:val="28"/>
-          <w:lang w:val="cs-CZ"/>
-        </w:rPr>
-        <w:t xml:space="preserve"> a </w:t>
-      </w:r>
-      <w:proofErr w:type="spellStart"/>
-      <w:r>
-        <w:rPr>
-          <w:sz w:val="28"/>
-          <w:szCs w:val="28"/>
-          <w:lang w:val="cs-CZ"/>
-        </w:rPr>
-        <w:t>assign</w:t>
-      </w:r>
-      <w:proofErr w:type="spellEnd"/>
-      <w:r>
-        <w:rPr>
-          <w:sz w:val="28"/>
-          <w:szCs w:val="28"/>
-          <w:lang w:val="cs-CZ"/>
-        </w:rPr>
-        <w:t xml:space="preserve">. Museli jsme se rozhodovat na základě 2 načtených tokenů, kvůli čemuž jsme museli řešit problém komunikace s precedenční analýzou. Nakonec jsme se rozhodli načtené tokeny načítat do struktury </w:t>
-      </w:r>
-      <w:proofErr w:type="spellStart"/>
-      <w:r>
-        <w:rPr>
-          <w:sz w:val="28"/>
-          <w:szCs w:val="28"/>
-          <w:lang w:val="cs-CZ"/>
-        </w:rPr>
-        <w:t>tokenList</w:t>
-      </w:r>
-      <w:proofErr w:type="spellEnd"/>
-      <w:r>
-        <w:rPr>
-          <w:sz w:val="28"/>
-          <w:szCs w:val="28"/>
-          <w:lang w:val="cs-CZ"/>
-        </w:rPr>
-        <w:t xml:space="preserve"> (implementovaný jako jednosměrný lineární spojový seznam) až po konec výrazu, kdy výraz je v některých případech zakončen dvojtečkou a v jiných </w:t>
-      </w:r>
-      <w:proofErr w:type="spellStart"/>
-      <w:r>
-        <w:rPr>
-          <w:sz w:val="28"/>
-          <w:szCs w:val="28"/>
-          <w:lang w:val="cs-CZ"/>
-        </w:rPr>
-        <w:t>EOLem</w:t>
-      </w:r>
-      <w:proofErr w:type="spellEnd"/>
-      <w:r>
-        <w:rPr>
-          <w:sz w:val="28"/>
-          <w:szCs w:val="28"/>
-          <w:lang w:val="cs-CZ"/>
-        </w:rPr>
-        <w:t xml:space="preserve">. Pokud první načtený token není identifikátor, vyhodnocujeme výraz. </w:t>
-      </w:r>
-    </w:p>
-    <w:p>
-      <w:pPr>
-        <w:rPr>
-          <w:sz w:val="28"/>
-          <w:szCs w:val="28"/>
-          <w:lang w:val="cs-CZ"/>
-        </w:rPr>
-      </w:pPr>
-      <w:r>
-        <w:rPr>
-          <w:sz w:val="28"/>
-          <w:szCs w:val="28"/>
-          <w:lang w:val="cs-CZ"/>
-        </w:rPr>
-        <w:t>Pokud první načtený token je identifikátor, zkopírujeme jej do pomocného tokenu a načteme token další</w:t>
-      </w:r>
-      <w:r>
-        <w:rPr>
-          <w:sz w:val="28"/>
-          <w:szCs w:val="28"/>
-          <w:lang w:val="cs-CZ"/>
-        </w:rPr>
-        <w:t xml:space="preserve"> token</w:t>
-      </w:r>
-      <w:r>
-        <w:rPr>
-          <w:sz w:val="28"/>
-          <w:szCs w:val="28"/>
-          <w:lang w:val="cs-CZ"/>
-        </w:rPr>
-        <w:t xml:space="preserve">. Pokud </w:t>
-      </w:r>
-      <w:r>
-        <w:rPr>
-          <w:sz w:val="28"/>
-          <w:szCs w:val="28"/>
-          <w:lang w:val="cs-CZ"/>
-        </w:rPr>
-        <w:t>je nový token levá závorka, postupujeme jako při volání funkce, pokud je cokoliv jiného, načteme do seznamu tokenů výraz, včetně předešlého/pomocného tokenu, a vyhodnocujeme pomocí precedenční analýzy.</w:t>
+        <w:t>P</w:t>
+      </w:r>
+      <w:r>
+        <w:rPr>
+          <w:sz w:val="28"/>
+          <w:szCs w:val="28"/>
+          <w:lang w:val="cs-CZ"/>
+        </w:rPr>
+        <w:t>okud je cokoliv jiného, načteme do seznamu tokenů výraz, včetně předešlého/pomocného tokenu, a vyhodnocujeme pomocí precedenční analýzy.</w:t>
       </w:r>
     </w:p>
     <w:p>
@@ -2685,7 +2118,31 @@
           <w:szCs w:val="28"/>
           <w:lang w:val="cs-CZ"/>
         </w:rPr>
-        <w:t>Syntaktická analýza je velmi úzce navázána na rekurzivní sestup.</w:t>
+        <w:t>Sémantická</w:t>
+      </w:r>
+      <w:r>
+        <w:rPr>
+          <w:sz w:val="28"/>
+          <w:szCs w:val="28"/>
+          <w:lang w:val="cs-CZ"/>
+        </w:rPr>
+        <w:t xml:space="preserve"> analýza je velmi úzce navázána na rekurzivní sestup.</w:t>
+      </w:r>
+      <w:r>
+        <w:rPr>
+          <w:sz w:val="28"/>
+          <w:szCs w:val="28"/>
+          <w:lang w:val="cs-CZ"/>
+        </w:rPr>
+        <w:t xml:space="preserve"> Jestli se parser zrovna nachází v těle funkce detekuje proměnná in_function struktury prog_data</w:t>
+      </w:r>
+      <w:r>
+        <w:rPr>
+          <w:sz w:val="28"/>
+          <w:szCs w:val="28"/>
+          <w:lang w:val="cs-CZ"/>
+        </w:rPr>
+        <w:t>.</w:t>
       </w:r>
       <w:r>
         <w:rPr>
@@ -2701,121 +2158,47 @@
           <w:szCs w:val="28"/>
           <w:lang w:val="cs-CZ"/>
         </w:rPr>
-        <w:t xml:space="preserve">Jestli se </w:t>
-      </w:r>
-      <w:proofErr w:type="spellStart"/>
-      <w:r>
-        <w:rPr>
-          <w:sz w:val="28"/>
-          <w:szCs w:val="28"/>
-          <w:lang w:val="cs-CZ"/>
-        </w:rPr>
-        <w:t>parser</w:t>
-      </w:r>
-      <w:proofErr w:type="spellEnd"/>
-      <w:r>
-        <w:rPr>
-          <w:sz w:val="28"/>
-          <w:szCs w:val="28"/>
-          <w:lang w:val="cs-CZ"/>
-        </w:rPr>
-        <w:t xml:space="preserve"> zrovna nachází v těle funkce detekuje proměnná</w:t>
-      </w:r>
-      <w:r>
-        <w:rPr>
-          <w:sz w:val="28"/>
-          <w:szCs w:val="28"/>
-          <w:lang w:val="cs-CZ"/>
-        </w:rPr>
-        <w:t xml:space="preserve"> </w:t>
-      </w:r>
-      <w:proofErr w:type="spellStart"/>
-      <w:r>
-        <w:rPr>
-          <w:sz w:val="28"/>
-          <w:szCs w:val="28"/>
-          <w:lang w:val="cs-CZ"/>
-        </w:rPr>
-        <w:t>in_function</w:t>
-      </w:r>
-      <w:proofErr w:type="spellEnd"/>
-      <w:r>
-        <w:rPr>
-          <w:sz w:val="28"/>
-          <w:szCs w:val="28"/>
-          <w:lang w:val="cs-CZ"/>
-        </w:rPr>
-        <w:t xml:space="preserve"> struktury </w:t>
-      </w:r>
-      <w:proofErr w:type="spellStart"/>
-      <w:r>
-        <w:rPr>
-          <w:sz w:val="28"/>
-          <w:szCs w:val="28"/>
-          <w:lang w:val="cs-CZ"/>
-        </w:rPr>
-        <w:t>prog_data</w:t>
-      </w:r>
-      <w:proofErr w:type="spellEnd"/>
-      <w:r>
-        <w:rPr>
-          <w:sz w:val="28"/>
-          <w:szCs w:val="28"/>
-          <w:lang w:val="cs-CZ"/>
-        </w:rPr>
-        <w:t xml:space="preserve"> </w:t>
-      </w:r>
-      <w:r>
-        <w:rPr>
-          <w:sz w:val="28"/>
-          <w:szCs w:val="28"/>
-          <w:lang w:val="cs-CZ"/>
-        </w:rPr>
-        <w:t>a</w:t>
-      </w:r>
-      <w:proofErr w:type="spellStart"/>
-      <w:r>
-        <w:rPr>
-          <w:sz w:val="28"/>
-          <w:szCs w:val="28"/>
-          <w:lang w:val="cs-CZ"/>
-        </w:rPr>
-        <w:t xml:space="preserve"> </w:t>
-      </w:r>
-      <w:r>
-        <w:rPr>
-          <w:sz w:val="28"/>
-          <w:szCs w:val="28"/>
-          <w:lang w:val="cs-CZ"/>
-        </w:rPr>
-        <w:t>využívá l</w:t>
-      </w:r>
-      <w:proofErr w:type="spellEnd"/>
-      <w:r>
-        <w:rPr>
-          <w:sz w:val="28"/>
-          <w:szCs w:val="28"/>
-          <w:lang w:val="cs-CZ"/>
-        </w:rPr>
-        <w:t xml:space="preserve">okální a globální tabulky symbolů a kontrolují se pomocí ní definice proměnných, definice funkcí a správný počet parametrů při jejich volání. Pokud se proměnná použije ve výrazu a nenajde se v lokální a poté ani globální tabulce, je nedefinovaná. Pokud probíhá přiřazení a nastane stejná situace, proměnná se přidá do tabulky symbolů na základě toho, zda se nacházíme v těle funkce, což nám napoví proměnná </w:t>
-      </w:r>
-      <w:proofErr w:type="spellStart"/>
-      <w:r>
-        <w:rPr>
-          <w:sz w:val="28"/>
-          <w:szCs w:val="28"/>
-          <w:lang w:val="cs-CZ"/>
-        </w:rPr>
-        <w:t>in_function</w:t>
-      </w:r>
-      <w:proofErr w:type="spellEnd"/>
-      <w:r>
-        <w:rPr>
-          <w:sz w:val="28"/>
-          <w:szCs w:val="28"/>
-          <w:lang w:val="cs-CZ"/>
-        </w:rPr>
-        <w:t>.</w:t>
+        <w:t>Analýza v</w:t>
+      </w:r>
+      <w:r>
+        <w:rPr>
+          <w:sz w:val="28"/>
+          <w:szCs w:val="28"/>
+          <w:lang w:val="cs-CZ"/>
+        </w:rPr>
+        <w:t xml:space="preserve">yužívá lokální a globální tabulky symbolů a kontrolují se pomocí ní definice proměnných, definice funkcí a správný počet parametrů při jejich volání. Pokud se proměnná použije ve výrazu a nenajde se v lokální a poté ani </w:t>
+      </w:r>
+      <w:r>
+        <w:rPr>
+          <w:sz w:val="28"/>
+          <w:szCs w:val="28"/>
+          <w:lang w:val="cs-CZ"/>
+        </w:rPr>
+        <w:t xml:space="preserve">v </w:t>
+      </w:r>
+      <w:r>
+        <w:rPr>
+          <w:sz w:val="28"/>
+          <w:szCs w:val="28"/>
+          <w:lang w:val="cs-CZ"/>
+        </w:rPr>
+        <w:t xml:space="preserve">globální tabulce, je nedefinovaná. Pokud probíhá přiřazení a nastane stejná situace, proměnná se přidá do tabulky symbolů </w:t>
+      </w:r>
+      <w:r>
+        <w:rPr>
+          <w:sz w:val="28"/>
+          <w:szCs w:val="28"/>
+          <w:lang w:val="cs-CZ"/>
+        </w:rPr>
+        <w:t xml:space="preserve">(lokální/globální) </w:t>
+      </w:r>
+      <w:r>
+        <w:rPr>
+          <w:sz w:val="28"/>
+          <w:szCs w:val="28"/>
+          <w:lang w:val="cs-CZ"/>
+        </w:rPr>
+        <w:t>na základě toho, zda se nacházíme v těle funkce, což nám napoví proměnná in_function.</w:t>
       </w:r>
     </w:p>
     <w:p>
@@ -2834,43 +2217,7 @@
           <w:szCs w:val="28"/>
           <w:lang w:val="cs-CZ"/>
         </w:rPr>
-        <w:t xml:space="preserve">Záludnější byly definice funkcí, které mohou být lexikálně definovány až za jejich použitím. Funkci do globální tabulky přidáme hned při prvním kontaktu. Pokud je to při definici, nastavíme vlastnost </w:t>
-      </w:r>
-      <w:proofErr w:type="spellStart"/>
-      <w:r>
-        <w:rPr>
-          <w:sz w:val="28"/>
-          <w:szCs w:val="28"/>
-          <w:lang w:val="cs-CZ"/>
-        </w:rPr>
-        <w:t>defined</w:t>
-      </w:r>
-      <w:proofErr w:type="spellEnd"/>
-      <w:r>
-        <w:rPr>
-          <w:sz w:val="28"/>
-          <w:szCs w:val="28"/>
-          <w:lang w:val="cs-CZ"/>
-        </w:rPr>
-        <w:t xml:space="preserve"> na </w:t>
-      </w:r>
-      <w:proofErr w:type="spellStart"/>
-      <w:r>
-        <w:rPr>
-          <w:sz w:val="28"/>
-          <w:szCs w:val="28"/>
-          <w:lang w:val="cs-CZ"/>
-        </w:rPr>
-        <w:t>true</w:t>
-      </w:r>
-      <w:proofErr w:type="spellEnd"/>
-      <w:r>
-        <w:rPr>
-          <w:sz w:val="28"/>
-          <w:szCs w:val="28"/>
-          <w:lang w:val="cs-CZ"/>
-        </w:rPr>
-        <w:t xml:space="preserve">. Pokud narazíme </w:t>
+        <w:t xml:space="preserve">Záludnější byly definice funkcí, které mohou být lexikálně definovány až za jejich použitím. Funkci do globální tabulky přidáme hned při prvním kontaktu. Pokud je to při definici, nastavíme vlastnost defined na true. Pokud narazíme </w:t>
       </w:r>
       <w:r>
         <w:rPr>
@@ -2879,7 +2226,39 @@
           <w:lang w:val="cs-CZ"/>
         </w:rPr>
         <w:lastRenderedPageBreak/>
-        <w:t xml:space="preserve">na definici a funkce již v tabulce je </w:t>
+        <w:t>na definici a funkc</w:t>
+      </w:r>
+      <w:r>
+        <w:rPr>
+          <w:sz w:val="28"/>
+          <w:szCs w:val="28"/>
+          <w:lang w:val="cs-CZ"/>
+        </w:rPr>
+        <w:t>e</w:t>
+      </w:r>
+      <w:r>
+        <w:rPr>
+          <w:sz w:val="28"/>
+          <w:szCs w:val="28"/>
+          <w:lang w:val="cs-CZ"/>
+        </w:rPr>
+        <w:t xml:space="preserve"> již v tabulce je</w:t>
+      </w:r>
+      <w:r>
+        <w:rPr>
+          <w:sz w:val="28"/>
+          <w:szCs w:val="28"/>
+          <w:lang w:val="cs-CZ"/>
+        </w:rPr>
+        <w:t>,</w:t>
+      </w:r>
+      <w:r>
+        <w:rPr>
+          <w:sz w:val="28"/>
+          <w:szCs w:val="28"/>
+          <w:lang w:val="cs-CZ"/>
+        </w:rPr>
+        <w:t xml:space="preserve"> </w:t>
       </w:r>
       <w:r>
         <w:rPr>
@@ -2895,36 +2274,8 @@
           <w:szCs w:val="28"/>
           <w:lang w:val="cs-CZ"/>
         </w:rPr>
-        <w:t xml:space="preserve"> </w:t>
-      </w:r>
-      <w:proofErr w:type="spellStart"/>
-      <w:r>
-        <w:rPr>
-          <w:sz w:val="28"/>
-          <w:szCs w:val="28"/>
-          <w:lang w:val="cs-CZ"/>
-        </w:rPr>
-        <w:t>defined</w:t>
-      </w:r>
-      <w:proofErr w:type="spellEnd"/>
-      <w:r>
-        <w:rPr>
-          <w:sz w:val="28"/>
-          <w:szCs w:val="28"/>
-          <w:lang w:val="cs-CZ"/>
-        </w:rPr>
-        <w:t xml:space="preserve"> == </w:t>
-      </w:r>
-      <w:proofErr w:type="spellStart"/>
-      <w:r>
-        <w:rPr>
-          <w:sz w:val="28"/>
-          <w:szCs w:val="28"/>
-          <w:lang w:val="cs-CZ"/>
-        </w:rPr>
-        <w:t>false</w:t>
-      </w:r>
-      <w:proofErr w:type="spellEnd"/>
+        <w:t xml:space="preserve"> defined == false</w:t>
+      </w:r>
       <w:r>
         <w:rPr>
           <w:sz w:val="28"/>
@@ -2939,36 +2290,8 @@
           <w:szCs w:val="28"/>
           <w:lang w:val="cs-CZ"/>
         </w:rPr>
-        <w:t xml:space="preserve"> nastavíme </w:t>
-      </w:r>
-      <w:proofErr w:type="spellStart"/>
-      <w:r>
-        <w:rPr>
-          <w:sz w:val="28"/>
-          <w:szCs w:val="28"/>
-          <w:lang w:val="cs-CZ"/>
-        </w:rPr>
-        <w:t>defined</w:t>
-      </w:r>
-      <w:proofErr w:type="spellEnd"/>
-      <w:r>
-        <w:rPr>
-          <w:sz w:val="28"/>
-          <w:szCs w:val="28"/>
-          <w:lang w:val="cs-CZ"/>
-        </w:rPr>
-        <w:t xml:space="preserve"> na </w:t>
-      </w:r>
-      <w:proofErr w:type="spellStart"/>
-      <w:r>
-        <w:rPr>
-          <w:sz w:val="28"/>
-          <w:szCs w:val="28"/>
-          <w:lang w:val="cs-CZ"/>
-        </w:rPr>
-        <w:t>true</w:t>
-      </w:r>
-      <w:proofErr w:type="spellEnd"/>
+        <w:t xml:space="preserve"> nastavíme defined na true</w:t>
+      </w:r>
       <w:r>
         <w:rPr>
           <w:sz w:val="28"/>
@@ -2994,43 +2317,7 @@
           <w:szCs w:val="28"/>
           <w:lang w:val="cs-CZ"/>
         </w:rPr>
-        <w:t xml:space="preserve">Na konci funkce analyse poté projdeme všechny funkce v globální tabulce symbolů a zkontrolujeme, zdali byly všechny řádně definovány. Pokud narazíme na funkci, jejíž </w:t>
-      </w:r>
-      <w:proofErr w:type="spellStart"/>
-      <w:r>
-        <w:rPr>
-          <w:sz w:val="28"/>
-          <w:szCs w:val="28"/>
-          <w:lang w:val="cs-CZ"/>
-        </w:rPr>
-        <w:t>defined</w:t>
-      </w:r>
-      <w:proofErr w:type="spellEnd"/>
-      <w:r>
-        <w:rPr>
-          <w:sz w:val="28"/>
-          <w:szCs w:val="28"/>
-          <w:lang w:val="cs-CZ"/>
-        </w:rPr>
-        <w:t xml:space="preserve"> má hodnotu </w:t>
-      </w:r>
-      <w:proofErr w:type="spellStart"/>
-      <w:r>
-        <w:rPr>
-          <w:sz w:val="28"/>
-          <w:szCs w:val="28"/>
-          <w:lang w:val="cs-CZ"/>
-        </w:rPr>
-        <w:t>false</w:t>
-      </w:r>
-      <w:proofErr w:type="spellEnd"/>
-      <w:r>
-        <w:rPr>
-          <w:sz w:val="28"/>
-          <w:szCs w:val="28"/>
-          <w:lang w:val="cs-CZ"/>
-        </w:rPr>
-        <w:t>, byla v průběhu použita funkce bez definice.</w:t>
+        <w:t>Na konci funkce analyse poté projdeme všechny funkce v globální tabulce symbolů a zkontrolujeme, zdali byly všechny řádně definovány. Pokud narazíme na funkci, jejíž defined má hodnotu false, byla v průběhu použita funkce bez definice.</w:t>
       </w:r>
     </w:p>
     <w:p>
@@ -3049,43 +2336,7 @@
           <w:szCs w:val="28"/>
           <w:lang w:val="cs-CZ"/>
         </w:rPr>
-        <w:t xml:space="preserve">Na začátku funkce analyse jsou všechny vestavěné funkce přidány do tabulky symbolů, vlastnost </w:t>
-      </w:r>
-      <w:proofErr w:type="spellStart"/>
-      <w:r>
-        <w:rPr>
-          <w:sz w:val="28"/>
-          <w:szCs w:val="28"/>
-          <w:lang w:val="cs-CZ"/>
-        </w:rPr>
-        <w:t>defined</w:t>
-      </w:r>
-      <w:proofErr w:type="spellEnd"/>
-      <w:r>
-        <w:rPr>
-          <w:sz w:val="28"/>
-          <w:szCs w:val="28"/>
-          <w:lang w:val="cs-CZ"/>
-        </w:rPr>
-        <w:t xml:space="preserve"> je na stavena na </w:t>
-      </w:r>
-      <w:proofErr w:type="spellStart"/>
-      <w:r>
-        <w:rPr>
-          <w:sz w:val="28"/>
-          <w:szCs w:val="28"/>
-          <w:lang w:val="cs-CZ"/>
-        </w:rPr>
-        <w:t>true</w:t>
-      </w:r>
-      <w:proofErr w:type="spellEnd"/>
-      <w:r>
-        <w:rPr>
-          <w:sz w:val="28"/>
-          <w:szCs w:val="28"/>
-          <w:lang w:val="cs-CZ"/>
-        </w:rPr>
-        <w:t xml:space="preserve"> a je určen také očekávaný počet parametrů.</w:t>
+        <w:t>Na začátku funkce analyse jsou všechny vestavěné funkce přidány do tabulky symbolů, vlastnost defined je nastavena na true a je určen také očekávaný počet parametrů.</w:t>
       </w:r>
     </w:p>
     <w:p>
@@ -3104,25 +2355,39 @@
           <w:szCs w:val="28"/>
           <w:lang w:val="cs-CZ"/>
         </w:rPr>
-        <w:t xml:space="preserve">Při počítání parametrů u volání funkce zjistíme na základě globální tabulky symbolů, zdali byla funkce již zmíněna (volána/definována). Pokud byla použita, porovnáme počet parametrů u předchozí a současné zmínky funkce a pokud se rovnají, je vše </w:t>
-      </w:r>
-      <w:proofErr w:type="spellStart"/>
-      <w:r>
-        <w:rPr>
-          <w:sz w:val="28"/>
-          <w:szCs w:val="28"/>
-          <w:lang w:val="cs-CZ"/>
-        </w:rPr>
-        <w:t>vpořádku</w:t>
-      </w:r>
-      <w:proofErr w:type="spellEnd"/>
-      <w:r>
-        <w:rPr>
-          <w:sz w:val="28"/>
-          <w:szCs w:val="28"/>
-          <w:lang w:val="cs-CZ"/>
-        </w:rPr>
-        <w:t>.</w:t>
+        <w:t xml:space="preserve">Při počítání parametrů u volání funkce zjistíme na základě globální tabulky symbolů, zdali byla funkce již zmíněna (volána/definována). Pokud byla použita, porovnáme počet parametrů u předchozí a současné zmínky funkce a pokud se </w:t>
+      </w:r>
+      <w:r>
+        <w:rPr>
+          <w:sz w:val="28"/>
+          <w:szCs w:val="28"/>
+          <w:lang w:val="cs-CZ"/>
+        </w:rPr>
+        <w:t>počet rovná</w:t>
+      </w:r>
+      <w:r>
+        <w:rPr>
+          <w:sz w:val="28"/>
+          <w:szCs w:val="28"/>
+          <w:lang w:val="cs-CZ"/>
+        </w:rPr>
+        <w:t>, je vše v</w:t>
+      </w:r>
+      <w:r>
+        <w:rPr>
+          <w:sz w:val="28"/>
+          <w:szCs w:val="28"/>
+          <w:lang w:val="cs-CZ"/>
+        </w:rPr>
+        <w:t xml:space="preserve"> </w:t>
+      </w:r>
+      <w:r>
+        <w:rPr>
+          <w:sz w:val="28"/>
+          <w:szCs w:val="28"/>
+          <w:lang w:val="cs-CZ"/>
+        </w:rPr>
+        <w:t>pořádku.</w:t>
       </w:r>
     </w:p>
     <w:p>
@@ -3141,25 +2406,7 @@
           <w:szCs w:val="28"/>
           <w:lang w:val="cs-CZ"/>
         </w:rPr>
-        <w:t xml:space="preserve">Samostatný problém představovala funkce </w:t>
-      </w:r>
-      <w:proofErr w:type="spellStart"/>
-      <w:r>
-        <w:rPr>
-          <w:sz w:val="28"/>
-          <w:szCs w:val="28"/>
-          <w:lang w:val="cs-CZ"/>
-        </w:rPr>
-        <w:t>print</w:t>
-      </w:r>
-      <w:proofErr w:type="spellEnd"/>
-      <w:r>
-        <w:rPr>
-          <w:sz w:val="28"/>
-          <w:szCs w:val="28"/>
-          <w:lang w:val="cs-CZ"/>
-        </w:rPr>
-        <w:t>, která nemá daný počet parametrů. Proto pro ni kontrola neprobíhá, ale funkce se volá pro každý parametr samostatně.</w:t>
+        <w:t>Samostatný problém představovala funkce print, která nemá daný počet parametrů. Proto pro ni kontrola neprobíhá, ale funkce se volá pro každý parametr samostatně.</w:t>
       </w:r>
     </w:p>
     <w:p>
@@ -3203,43 +2450,7 @@
           <w:szCs w:val="28"/>
           <w:lang w:val="cs-CZ"/>
         </w:rPr>
-        <w:t xml:space="preserve">Hlavní tělo generujeme funkcemi ze souboru </w:t>
-      </w:r>
-      <w:proofErr w:type="spellStart"/>
-      <w:r>
-        <w:rPr>
-          <w:sz w:val="28"/>
-          <w:szCs w:val="28"/>
-          <w:lang w:val="cs-CZ"/>
-        </w:rPr>
-        <w:t>builtin_functions.c</w:t>
-      </w:r>
-      <w:proofErr w:type="spellEnd"/>
-      <w:r>
-        <w:rPr>
-          <w:sz w:val="28"/>
-          <w:szCs w:val="28"/>
-          <w:lang w:val="cs-CZ"/>
-        </w:rPr>
-        <w:t xml:space="preserve">. Zde jsou obsaženy zabudované funkce jazyka ifj19 a také hlavní funkce </w:t>
-      </w:r>
-      <w:proofErr w:type="spellStart"/>
-      <w:r>
-        <w:rPr>
-          <w:sz w:val="28"/>
-          <w:szCs w:val="28"/>
-          <w:lang w:val="cs-CZ"/>
-        </w:rPr>
-        <w:t>generate_main_body</w:t>
-      </w:r>
-      <w:proofErr w:type="spellEnd"/>
-      <w:r>
-        <w:rPr>
-          <w:sz w:val="28"/>
-          <w:szCs w:val="28"/>
-          <w:lang w:val="cs-CZ"/>
-        </w:rPr>
-        <w:t>, která vygeneruje hlavičku a zabudované funkce</w:t>
+        <w:t>Hlavní tělo generujeme funkcemi ze souboru builtin_functions.c. Zde jsou obsaženy zabudované funkce jazyka ifj19 a také hlavní funkce generate_main_body, která vygeneruje hlavičku a zabudované funkce</w:t>
       </w:r>
       <w:r>
         <w:rPr>
@@ -3267,43 +2478,39 @@
           <w:szCs w:val="28"/>
           <w:lang w:val="cs-CZ"/>
         </w:rPr>
-        <w:t xml:space="preserve">Generování je poté provázáno s rekurzivním sestupem a jednotlivé instrukce se průběžně tisknou přímo na standartní výstup. Pomocné funkce jsou v souboru </w:t>
-      </w:r>
-      <w:proofErr w:type="spellStart"/>
-      <w:r>
-        <w:rPr>
-          <w:sz w:val="28"/>
-          <w:szCs w:val="28"/>
-          <w:lang w:val="cs-CZ"/>
-        </w:rPr>
-        <w:t>generator.c</w:t>
-      </w:r>
-      <w:proofErr w:type="spellEnd"/>
-      <w:r>
-        <w:rPr>
-          <w:sz w:val="28"/>
-          <w:szCs w:val="28"/>
-          <w:lang w:val="cs-CZ"/>
-        </w:rPr>
-        <w:t xml:space="preserve"> a jsou volány přímo z těla funkcí </w:t>
-      </w:r>
-      <w:proofErr w:type="spellStart"/>
-      <w:r>
-        <w:rPr>
-          <w:sz w:val="28"/>
-          <w:szCs w:val="28"/>
-          <w:lang w:val="cs-CZ"/>
-        </w:rPr>
-        <w:t>parseru</w:t>
-      </w:r>
-      <w:proofErr w:type="spellEnd"/>
-      <w:r>
-        <w:rPr>
-          <w:sz w:val="28"/>
-          <w:szCs w:val="28"/>
-          <w:lang w:val="cs-CZ"/>
-        </w:rPr>
-        <w:t xml:space="preserve"> nebo precedenční analýzy. </w:t>
+        <w:t>Generování je poté provázáno s rekurzivním sestupem a jednotlivé instrukce se průběžně tisknou přímo na standartní výstup. Pomocné funkce jsou v souboru generator.c a jsou volány přímo z</w:t>
+      </w:r>
+      <w:r>
+        <w:rPr>
+          <w:sz w:val="28"/>
+          <w:szCs w:val="28"/>
+          <w:lang w:val="cs-CZ"/>
+        </w:rPr>
+        <w:t> </w:t>
+      </w:r>
+      <w:r>
+        <w:rPr>
+          <w:sz w:val="28"/>
+          <w:szCs w:val="28"/>
+          <w:lang w:val="cs-CZ"/>
+        </w:rPr>
+        <w:t>těl</w:t>
+      </w:r>
+      <w:r>
+        <w:rPr>
+          <w:sz w:val="28"/>
+          <w:szCs w:val="28"/>
+          <w:lang w:val="cs-CZ"/>
+        </w:rPr>
+        <w:t xml:space="preserve"> funkcí</w:t>
+      </w:r>
+      <w:r>
+        <w:rPr>
+          <w:sz w:val="28"/>
+          <w:szCs w:val="28"/>
+          <w:lang w:val="cs-CZ"/>
+        </w:rPr>
+        <w:t xml:space="preserve"> parseru nebo precedenční analýzy. </w:t>
       </w:r>
     </w:p>
     <w:p>
@@ -3323,51 +2530,47 @@
           <w:szCs w:val="28"/>
           <w:lang w:val="cs-CZ"/>
         </w:rPr>
-        <w:t xml:space="preserve">Pro unikátní indexaci návěští podmínek a cyklů jsme použily proměnné typu </w:t>
-      </w:r>
-      <w:proofErr w:type="spellStart"/>
-      <w:r>
-        <w:rPr>
-          <w:sz w:val="28"/>
-          <w:szCs w:val="28"/>
-          <w:lang w:val="cs-CZ"/>
-        </w:rPr>
-        <w:t>int</w:t>
-      </w:r>
-      <w:proofErr w:type="spellEnd"/>
-      <w:r>
-        <w:rPr>
-          <w:sz w:val="28"/>
-          <w:szCs w:val="28"/>
-          <w:lang w:val="cs-CZ"/>
-        </w:rPr>
-        <w:t xml:space="preserve"> ve struktuře </w:t>
-      </w:r>
-      <w:proofErr w:type="spellStart"/>
-      <w:r>
-        <w:rPr>
-          <w:sz w:val="28"/>
-          <w:szCs w:val="28"/>
-          <w:lang w:val="cs-CZ"/>
-        </w:rPr>
-        <w:t>prog_data</w:t>
-      </w:r>
-      <w:proofErr w:type="spellEnd"/>
-      <w:r>
-        <w:rPr>
-          <w:sz w:val="28"/>
-          <w:szCs w:val="28"/>
-          <w:lang w:val="cs-CZ"/>
-        </w:rPr>
-        <w:t xml:space="preserve">. </w:t>
-      </w:r>
-      <w:r>
-        <w:rPr>
-          <w:sz w:val="28"/>
-          <w:szCs w:val="28"/>
-          <w:lang w:val="cs-CZ"/>
-        </w:rPr>
-        <w:t>Zbytek návěští je pojmenován unikátně přímo podle reálných jmen funkcí, stejně jako jména proměnných.</w:t>
+        <w:t xml:space="preserve">Pro unikátní indexaci návěští podmínek a cyklů jsme použily proměnné typu int ve struktuře prog_data. </w:t>
+      </w:r>
+      <w:r>
+        <w:rPr>
+          <w:sz w:val="28"/>
+          <w:szCs w:val="28"/>
+          <w:lang w:val="cs-CZ"/>
+        </w:rPr>
+        <w:t xml:space="preserve">Zbytek návěští je pojmenován unikátně přímo podle reálných jmen funkcí, stejně jako </w:t>
+      </w:r>
+      <w:r>
+        <w:rPr>
+          <w:sz w:val="28"/>
+          <w:szCs w:val="28"/>
+          <w:lang w:val="cs-CZ"/>
+        </w:rPr>
+        <w:t xml:space="preserve">u </w:t>
+      </w:r>
+      <w:r>
+        <w:rPr>
+          <w:sz w:val="28"/>
+          <w:szCs w:val="28"/>
+          <w:lang w:val="cs-CZ"/>
+        </w:rPr>
+        <w:t>jm</w:t>
+      </w:r>
+      <w:r>
+        <w:rPr>
+          <w:sz w:val="28"/>
+          <w:szCs w:val="28"/>
+          <w:lang w:val="cs-CZ"/>
+        </w:rPr>
+        <w:t>en</w:t>
+      </w:r>
+      <w:r>
+        <w:rPr>
+          <w:sz w:val="28"/>
+          <w:szCs w:val="28"/>
+          <w:lang w:val="cs-CZ"/>
+        </w:rPr>
+        <w:t xml:space="preserve"> proměnných.</w:t>
       </w:r>
     </w:p>
     <w:p>
@@ -3387,25 +2590,7 @@
           <w:szCs w:val="28"/>
           <w:lang w:val="cs-CZ"/>
         </w:rPr>
-        <w:t xml:space="preserve">Výsledná hodnota po vyhodnocení výrazu nebo ukončení volání funkce je uložena do globální proměnné </w:t>
-      </w:r>
-      <w:proofErr w:type="spellStart"/>
-      <w:r>
-        <w:rPr>
-          <w:sz w:val="28"/>
-          <w:szCs w:val="28"/>
-          <w:lang w:val="cs-CZ"/>
-        </w:rPr>
-        <w:t>exp_result</w:t>
-      </w:r>
-      <w:proofErr w:type="spellEnd"/>
-      <w:r>
-        <w:rPr>
-          <w:sz w:val="28"/>
-          <w:szCs w:val="28"/>
-          <w:lang w:val="cs-CZ"/>
-        </w:rPr>
-        <w:t xml:space="preserve">. </w:t>
+        <w:t xml:space="preserve">Výsledná hodnota po vyhodnocení výrazu nebo ukončení volání funkce je uložena do globální proměnné exp_result. </w:t>
       </w:r>
     </w:p>
     <w:p>
@@ -3424,25 +2609,7 @@
           <w:szCs w:val="28"/>
           <w:lang w:val="cs-CZ"/>
         </w:rPr>
-        <w:t xml:space="preserve">Pokud jsou ve výrazech nebo při volání funkce použity konstanty, je použita funkce </w:t>
-      </w:r>
-      <w:proofErr w:type="spellStart"/>
-      <w:r>
-        <w:rPr>
-          <w:sz w:val="28"/>
-          <w:szCs w:val="28"/>
-          <w:lang w:val="cs-CZ"/>
-        </w:rPr>
-        <w:t>token_to_ifjcode_val</w:t>
-      </w:r>
-      <w:proofErr w:type="spellEnd"/>
-      <w:r>
-        <w:rPr>
-          <w:sz w:val="28"/>
-          <w:szCs w:val="28"/>
-          <w:lang w:val="cs-CZ"/>
-        </w:rPr>
-        <w:t>, která na základě typu tokenu určí datový typ konstanty a případně její hodnotu převede do formátu konstant v ifjcode19.</w:t>
+        <w:t>Pokud jsou ve výrazech nebo při volání funkce použity konstanty, je použita funkce token_to_ifjcode_val, která na základě typu tokenu určí datový typ konstanty a případně její hodnotu převede do formátu konstant v ifjcode19.</w:t>
       </w:r>
     </w:p>
     <w:p>
@@ -3562,25 +2729,7 @@
           <w:szCs w:val="28"/>
           <w:lang w:val="cs-CZ"/>
         </w:rPr>
-        <w:t xml:space="preserve">Tabulka slouží pro ukládání uživatelských proměnných a funkcí a je implementována pomocí binárního vyhledávácího stromu v souboru </w:t>
-      </w:r>
-      <w:proofErr w:type="spellStart"/>
-      <w:r>
-        <w:rPr>
-          <w:sz w:val="28"/>
-          <w:szCs w:val="28"/>
-          <w:lang w:val="cs-CZ"/>
-        </w:rPr>
-        <w:t>symtable.c</w:t>
-      </w:r>
-      <w:proofErr w:type="spellEnd"/>
-      <w:r>
-        <w:rPr>
-          <w:sz w:val="28"/>
-          <w:szCs w:val="28"/>
-          <w:lang w:val="cs-CZ"/>
-        </w:rPr>
-        <w:t>.</w:t>
+        <w:t>Tabulka slouží pro ukládání uživatelských proměnných a funkcí a je implementována pomocí binárního vyhledávácího stromu v souboru symtable.c.</w:t>
       </w:r>
       <w:r>
         <w:rPr>
@@ -3640,25 +2789,7 @@
           <w:szCs w:val="28"/>
           <w:lang w:val="cs-CZ"/>
         </w:rPr>
-        <w:t xml:space="preserve">uzel a také strukturu </w:t>
-      </w:r>
-      <w:proofErr w:type="spellStart"/>
-      <w:r>
-        <w:rPr>
-          <w:sz w:val="28"/>
-          <w:szCs w:val="28"/>
-          <w:lang w:val="cs-CZ"/>
-        </w:rPr>
-        <w:t>tSymdata</w:t>
-      </w:r>
-      <w:proofErr w:type="spellEnd"/>
-      <w:r>
-        <w:rPr>
-          <w:sz w:val="28"/>
-          <w:szCs w:val="28"/>
-          <w:lang w:val="cs-CZ"/>
-        </w:rPr>
-        <w:t>, která obsahuje informace o symbolu. Konkrétně se jedná o počet parametrů funkce a informaci, zdali byla funkce tohoto uzlu definovaná.</w:t>
+        <w:t>uzel a také strukturu tSymdata, která obsahuje informace o symbolu. Konkrétně se jedná o počet parametrů funkce a informaci, zdali byla funkce tohoto uzlu definovaná.</w:t>
       </w:r>
       <w:r>
         <w:rPr>
@@ -3711,43 +2842,7 @@
           <w:szCs w:val="28"/>
           <w:lang w:val="cs-CZ"/>
         </w:rPr>
-        <w:t xml:space="preserve">Jak už bylo zmíněno, zásobník byl využit při počítání </w:t>
-      </w:r>
-      <w:proofErr w:type="spellStart"/>
-      <w:r>
-        <w:rPr>
-          <w:sz w:val="28"/>
-          <w:szCs w:val="28"/>
-          <w:lang w:val="cs-CZ"/>
-        </w:rPr>
-        <w:t>indentace</w:t>
-      </w:r>
-      <w:proofErr w:type="spellEnd"/>
-      <w:r>
-        <w:rPr>
-          <w:sz w:val="28"/>
-          <w:szCs w:val="28"/>
-          <w:lang w:val="cs-CZ"/>
-        </w:rPr>
-        <w:t xml:space="preserve"> v lexikální analýze a je implementován v souboru </w:t>
-      </w:r>
-      <w:proofErr w:type="spellStart"/>
-      <w:r>
-        <w:rPr>
-          <w:sz w:val="28"/>
-          <w:szCs w:val="28"/>
-          <w:lang w:val="cs-CZ"/>
-        </w:rPr>
-        <w:t>stack.c</w:t>
-      </w:r>
-      <w:proofErr w:type="spellEnd"/>
-      <w:r>
-        <w:rPr>
-          <w:sz w:val="28"/>
-          <w:szCs w:val="28"/>
-          <w:lang w:val="cs-CZ"/>
-        </w:rPr>
-        <w:t xml:space="preserve">. Dále byl implementován také druhý zásobník využitý při analýze výrazů, který má podobný účel jako běžný zásobník, ale prvky v něm uložené také obsahují odkaz na následující prvek a vrchol tohoto zásobníku je vždy první položka. Kvůli tomu už se </w:t>
+        <w:t xml:space="preserve">Jak už bylo zmíněno, zásobník byl využit při počítání indentace v lexikální analýze a je implementován v souboru stack.c. Dále byl implementován také druhý zásobník využitý při analýze výrazů, který má podobný účel jako běžný zásobník, ale prvky v něm uložené také obsahují odkaz na následující prvek a vrchol tohoto zásobníku je vždy první položka. Kvůli tomu už se </w:t>
       </w:r>
       <w:r>
         <w:rPr>
@@ -3854,25 +2949,7 @@
           <w:szCs w:val="28"/>
           <w:lang w:val="cs-CZ"/>
         </w:rPr>
-        <w:t xml:space="preserve">Dynamický řetězec je struktura, která obsahuje odkaz na pole znaků s daným řetězcem a také proměnné délka a alokovaná délka. Tato struktura je využita téměř všude, kde je potřeba skládat nějaký řetězec. Hlavní využití má pro ukládání atributů tokenů, které mohou být nekonečně dlouhé. Při přidávání do řetězce se kontroluje přesáhnutí alokované délky a případně je řetězec </w:t>
-      </w:r>
-      <w:proofErr w:type="spellStart"/>
-      <w:r>
-        <w:rPr>
-          <w:sz w:val="28"/>
-          <w:szCs w:val="28"/>
-          <w:lang w:val="cs-CZ"/>
-        </w:rPr>
-        <w:t>realokován</w:t>
-      </w:r>
-      <w:proofErr w:type="spellEnd"/>
-      <w:r>
-        <w:rPr>
-          <w:sz w:val="28"/>
-          <w:szCs w:val="28"/>
-          <w:lang w:val="cs-CZ"/>
-        </w:rPr>
-        <w:t>.</w:t>
+        <w:t>Dynamický řetězec je struktura, která obsahuje odkaz na pole znaků s daným řetězcem a také proměnné délka a alokovaná délka. Tato struktura je využita téměř všude, kde je potřeba skládat nějaký řetězec. Hlavní využití má pro ukládání atributů tokenů, které mohou být nekonečně dlouhé. Při přidávání do řetězce se kontroluje přesáhnutí alokované délky a případně je řetězec realokován.</w:t>
       </w:r>
     </w:p>
     <w:p>
@@ -3937,61 +3014,25 @@
           <w:szCs w:val="28"/>
           <w:lang w:val="cs-CZ"/>
         </w:rPr>
-        <w:t xml:space="preserve">Seznam tokenů je struktura určená pro předání tokenů mezi </w:t>
-      </w:r>
-      <w:proofErr w:type="spellStart"/>
-      <w:r>
-        <w:rPr>
-          <w:sz w:val="28"/>
-          <w:szCs w:val="28"/>
-          <w:lang w:val="cs-CZ"/>
-        </w:rPr>
-        <w:t>parserem</w:t>
-      </w:r>
-      <w:proofErr w:type="spellEnd"/>
-      <w:r>
-        <w:rPr>
-          <w:sz w:val="28"/>
-          <w:szCs w:val="28"/>
-          <w:lang w:val="cs-CZ"/>
-        </w:rPr>
-        <w:t xml:space="preserve"> a precedenční analýzou. </w:t>
-      </w:r>
-      <w:proofErr w:type="spellStart"/>
-      <w:r>
-        <w:rPr>
-          <w:sz w:val="28"/>
-          <w:szCs w:val="28"/>
-          <w:lang w:val="cs-CZ"/>
-        </w:rPr>
-        <w:t>Parser</w:t>
-      </w:r>
-      <w:proofErr w:type="spellEnd"/>
-      <w:r>
-        <w:rPr>
-          <w:sz w:val="28"/>
-          <w:szCs w:val="28"/>
-          <w:lang w:val="cs-CZ"/>
-        </w:rPr>
-        <w:t xml:space="preserve"> precedenční analýze vždy </w:t>
-      </w:r>
-      <w:proofErr w:type="spellStart"/>
-      <w:r>
-        <w:rPr>
-          <w:sz w:val="28"/>
-          <w:szCs w:val="28"/>
-          <w:lang w:val="cs-CZ"/>
-        </w:rPr>
-        <w:t>sprostředkuje</w:t>
-      </w:r>
-      <w:proofErr w:type="spellEnd"/>
-      <w:r>
-        <w:rPr>
-          <w:sz w:val="28"/>
-          <w:szCs w:val="28"/>
-          <w:lang w:val="cs-CZ"/>
-        </w:rPr>
-        <w:t xml:space="preserve"> právě seznam tokenů, ve kterém je načtený celý výraz pro vyhodnocení. Každý prvek obsahuje kromě tokenu také ukazatel na další token. Do seznamu se prvky přidávají vždy na konec a odebírají se ze začátku, takže je sémanticky podobný frontě. Precedenční analýza poté pracuje vždy s prvním prvkem seznamu.</w:t>
+        <w:t xml:space="preserve">Seznam tokenů je struktura určená pro předání tokenů mezi parserem a precedenční analýzou. Parser precedenční analýze vždy </w:t>
+      </w:r>
+      <w:r>
+        <w:rPr>
+          <w:sz w:val="28"/>
+          <w:szCs w:val="28"/>
+          <w:lang w:val="cs-CZ"/>
+        </w:rPr>
+        <w:t>z</w:t>
+      </w:r>
+      <w:bookmarkStart w:id="0" w:name="_GoBack"/>
+      <w:bookmarkEnd w:id="0"/>
+      <w:r>
+        <w:rPr>
+          <w:sz w:val="28"/>
+          <w:szCs w:val="28"/>
+          <w:lang w:val="cs-CZ"/>
+        </w:rPr>
+        <w:t>prostředkuje právě seznam tokenů, ve kterém je načtený celý výraz pro vyhodnocení. Každý prvek obsahuje kromě tokenu také ukazatel na další token. Do seznamu se prvky přidávají vždy na konec a odebírají se ze začátku, takže je sémanticky podobný frontě. Precedenční analýza poté pracuje vždy s prvním prvkem seznamu.</w:t>
       </w:r>
     </w:p>
     <w:p>
@@ -4236,25 +3277,7 @@
           <w:szCs w:val="20"/>
           <w:lang w:val="cs-CZ"/>
         </w:rPr>
-        <w:t>1. &lt;program&gt; -&gt; &lt;</w:t>
-      </w:r>
-      <w:proofErr w:type="spellStart"/>
-      <w:r>
-        <w:rPr>
-          <w:sz w:val="20"/>
-          <w:szCs w:val="20"/>
-          <w:lang w:val="cs-CZ"/>
-        </w:rPr>
-        <w:t>statement</w:t>
-      </w:r>
-      <w:proofErr w:type="spellEnd"/>
-      <w:r>
-        <w:rPr>
-          <w:sz w:val="20"/>
-          <w:szCs w:val="20"/>
-          <w:lang w:val="cs-CZ"/>
-        </w:rPr>
-        <w:t>&gt; &lt;program&gt;</w:t>
+        <w:t>1. &lt;program&gt; -&gt; &lt;statement&gt; &lt;program&gt;</w:t>
       </w:r>
     </w:p>
     <w:p>
@@ -4272,25 +3295,7 @@
           <w:szCs w:val="20"/>
           <w:lang w:val="cs-CZ"/>
         </w:rPr>
-        <w:t>2. &lt;program&gt; -&gt; &lt;</w:t>
-      </w:r>
-      <w:proofErr w:type="spellStart"/>
-      <w:r>
-        <w:rPr>
-          <w:sz w:val="20"/>
-          <w:szCs w:val="20"/>
-          <w:lang w:val="cs-CZ"/>
-        </w:rPr>
-        <w:t>def_function</w:t>
-      </w:r>
-      <w:proofErr w:type="spellEnd"/>
-      <w:r>
-        <w:rPr>
-          <w:sz w:val="20"/>
-          <w:szCs w:val="20"/>
-          <w:lang w:val="cs-CZ"/>
-        </w:rPr>
-        <w:t>&gt; &lt;program&gt;</w:t>
+        <w:t>2. &lt;program&gt; -&gt; &lt;def_function&gt; &lt;program&gt;</w:t>
       </w:r>
     </w:p>
     <w:p>
@@ -4336,43 +3341,7 @@
           <w:szCs w:val="20"/>
           <w:lang w:val="cs-CZ"/>
         </w:rPr>
-        <w:t xml:space="preserve">4. &lt;term&gt; -&gt; </w:t>
-      </w:r>
-      <w:proofErr w:type="spellStart"/>
-      <w:r>
-        <w:rPr>
-          <w:sz w:val="20"/>
-          <w:szCs w:val="20"/>
-          <w:lang w:val="cs-CZ"/>
-        </w:rPr>
-        <w:t>value</w:t>
-      </w:r>
-      <w:proofErr w:type="spellEnd"/>
-      <w:r>
-        <w:rPr>
-          <w:sz w:val="20"/>
-          <w:szCs w:val="20"/>
-          <w:lang w:val="cs-CZ"/>
-        </w:rPr>
-        <w:t xml:space="preserve"> &lt;</w:t>
-      </w:r>
-      <w:proofErr w:type="spellStart"/>
-      <w:r>
-        <w:rPr>
-          <w:sz w:val="20"/>
-          <w:szCs w:val="20"/>
-          <w:lang w:val="cs-CZ"/>
-        </w:rPr>
-        <w:t>term_n</w:t>
-      </w:r>
-      <w:proofErr w:type="spellEnd"/>
-      <w:r>
-        <w:rPr>
-          <w:sz w:val="20"/>
-          <w:szCs w:val="20"/>
-          <w:lang w:val="cs-CZ"/>
-        </w:rPr>
-        <w:t>&gt;</w:t>
+        <w:t>4. &lt;term&gt; -&gt; value &lt;term_n&gt;</w:t>
       </w:r>
     </w:p>
     <w:p>
@@ -4390,25 +3359,7 @@
           <w:szCs w:val="20"/>
           <w:lang w:val="cs-CZ"/>
         </w:rPr>
-        <w:t>5. &lt;term&gt; -&gt; id &lt;</w:t>
-      </w:r>
-      <w:proofErr w:type="spellStart"/>
-      <w:r>
-        <w:rPr>
-          <w:sz w:val="20"/>
-          <w:szCs w:val="20"/>
-          <w:lang w:val="cs-CZ"/>
-        </w:rPr>
-        <w:t>term_n</w:t>
-      </w:r>
-      <w:proofErr w:type="spellEnd"/>
-      <w:r>
-        <w:rPr>
-          <w:sz w:val="20"/>
-          <w:szCs w:val="20"/>
-          <w:lang w:val="cs-CZ"/>
-        </w:rPr>
-        <w:t>&gt;</w:t>
+        <w:t>5. &lt;term&gt; -&gt; id &lt;term_n&gt;</w:t>
       </w:r>
     </w:p>
     <w:p>
@@ -4426,43 +3377,7 @@
           <w:szCs w:val="20"/>
           <w:lang w:val="cs-CZ"/>
         </w:rPr>
-        <w:t xml:space="preserve">6. &lt;term&gt; -&gt; </w:t>
-      </w:r>
-      <w:proofErr w:type="spellStart"/>
-      <w:r>
-        <w:rPr>
-          <w:sz w:val="20"/>
-          <w:szCs w:val="20"/>
-          <w:lang w:val="cs-CZ"/>
-        </w:rPr>
-        <w:t>None</w:t>
-      </w:r>
-      <w:proofErr w:type="spellEnd"/>
-      <w:r>
-        <w:rPr>
-          <w:sz w:val="20"/>
-          <w:szCs w:val="20"/>
-          <w:lang w:val="cs-CZ"/>
-        </w:rPr>
-        <w:t xml:space="preserve"> &lt;</w:t>
-      </w:r>
-      <w:proofErr w:type="spellStart"/>
-      <w:r>
-        <w:rPr>
-          <w:sz w:val="20"/>
-          <w:szCs w:val="20"/>
-          <w:lang w:val="cs-CZ"/>
-        </w:rPr>
-        <w:t>term_n</w:t>
-      </w:r>
-      <w:proofErr w:type="spellEnd"/>
-      <w:r>
-        <w:rPr>
-          <w:sz w:val="20"/>
-          <w:szCs w:val="20"/>
-          <w:lang w:val="cs-CZ"/>
-        </w:rPr>
-        <w:t>&gt;</w:t>
+        <w:t>6. &lt;term&gt; -&gt; None &lt;term_n&gt;</w:t>
       </w:r>
     </w:p>
     <w:p>
@@ -4498,25 +3413,7 @@
           <w:szCs w:val="20"/>
           <w:lang w:val="cs-CZ"/>
         </w:rPr>
-        <w:t>8. &lt;</w:t>
-      </w:r>
-      <w:proofErr w:type="spellStart"/>
-      <w:r>
-        <w:rPr>
-          <w:sz w:val="20"/>
-          <w:szCs w:val="20"/>
-          <w:lang w:val="cs-CZ"/>
-        </w:rPr>
-        <w:t>term_n</w:t>
-      </w:r>
-      <w:proofErr w:type="spellEnd"/>
-      <w:r>
-        <w:rPr>
-          <w:sz w:val="20"/>
-          <w:szCs w:val="20"/>
-          <w:lang w:val="cs-CZ"/>
-        </w:rPr>
-        <w:t xml:space="preserve">&gt; -&gt; , &lt;term&gt; </w:t>
+        <w:t xml:space="preserve">8. &lt;term_n&gt; -&gt; , &lt;term&gt; </w:t>
       </w:r>
     </w:p>
     <w:p>
@@ -4534,25 +3431,7 @@
           <w:szCs w:val="20"/>
           <w:lang w:val="cs-CZ"/>
         </w:rPr>
-        <w:t>9. &lt;</w:t>
-      </w:r>
-      <w:proofErr w:type="spellStart"/>
-      <w:r>
-        <w:rPr>
-          <w:sz w:val="20"/>
-          <w:szCs w:val="20"/>
-          <w:lang w:val="cs-CZ"/>
-        </w:rPr>
-        <w:t>term_n</w:t>
-      </w:r>
-      <w:proofErr w:type="spellEnd"/>
-      <w:r>
-        <w:rPr>
-          <w:sz w:val="20"/>
-          <w:szCs w:val="20"/>
-          <w:lang w:val="cs-CZ"/>
-        </w:rPr>
-        <w:t xml:space="preserve">&gt; -&gt; Ɛ </w:t>
+        <w:t xml:space="preserve">9. &lt;term_n&gt; -&gt; Ɛ </w:t>
       </w:r>
     </w:p>
     <w:p>
@@ -4580,79 +3459,7 @@
           <w:szCs w:val="20"/>
           <w:lang w:val="cs-CZ"/>
         </w:rPr>
-        <w:t>10. &lt;</w:t>
-      </w:r>
-      <w:proofErr w:type="spellStart"/>
-      <w:r>
-        <w:rPr>
-          <w:sz w:val="20"/>
-          <w:szCs w:val="20"/>
-          <w:lang w:val="cs-CZ"/>
-        </w:rPr>
-        <w:t>def_function</w:t>
-      </w:r>
-      <w:proofErr w:type="spellEnd"/>
-      <w:r>
-        <w:rPr>
-          <w:sz w:val="20"/>
-          <w:szCs w:val="20"/>
-          <w:lang w:val="cs-CZ"/>
-        </w:rPr>
-        <w:t xml:space="preserve">&gt; -&gt; </w:t>
-      </w:r>
-      <w:proofErr w:type="spellStart"/>
-      <w:r>
-        <w:rPr>
-          <w:sz w:val="20"/>
-          <w:szCs w:val="20"/>
-          <w:lang w:val="cs-CZ"/>
-        </w:rPr>
-        <w:t>def</w:t>
-      </w:r>
-      <w:proofErr w:type="spellEnd"/>
-      <w:r>
-        <w:rPr>
-          <w:sz w:val="20"/>
-          <w:szCs w:val="20"/>
-          <w:lang w:val="cs-CZ"/>
-        </w:rPr>
-        <w:t xml:space="preserve"> id ( &lt;</w:t>
-      </w:r>
-      <w:proofErr w:type="spellStart"/>
-      <w:r>
-        <w:rPr>
-          <w:sz w:val="20"/>
-          <w:szCs w:val="20"/>
-          <w:lang w:val="cs-CZ"/>
-        </w:rPr>
-        <w:t>param</w:t>
-      </w:r>
-      <w:proofErr w:type="spellEnd"/>
-      <w:r>
-        <w:rPr>
-          <w:sz w:val="20"/>
-          <w:szCs w:val="20"/>
-          <w:lang w:val="cs-CZ"/>
-        </w:rPr>
-        <w:t>&gt; ) : EOL INDENT &lt;</w:t>
-      </w:r>
-      <w:proofErr w:type="spellStart"/>
-      <w:r>
-        <w:rPr>
-          <w:sz w:val="20"/>
-          <w:szCs w:val="20"/>
-          <w:lang w:val="cs-CZ"/>
-        </w:rPr>
-        <w:t>statement_fun</w:t>
-      </w:r>
-      <w:proofErr w:type="spellEnd"/>
-      <w:r>
-        <w:rPr>
-          <w:sz w:val="20"/>
-          <w:szCs w:val="20"/>
-          <w:lang w:val="cs-CZ"/>
-        </w:rPr>
-        <w:t>&gt; DEDENT</w:t>
+        <w:t>10. &lt;def_function&gt; -&gt; def id ( &lt;param&gt; ) : EOL INDENT &lt;statement_fun&gt; DEDENT</w:t>
       </w:r>
     </w:p>
     <w:p>
@@ -4670,43 +3477,7 @@
           <w:szCs w:val="20"/>
           <w:lang w:val="cs-CZ"/>
         </w:rPr>
-        <w:t>11. &lt;</w:t>
-      </w:r>
-      <w:proofErr w:type="spellStart"/>
-      <w:r>
-        <w:rPr>
-          <w:sz w:val="20"/>
-          <w:szCs w:val="20"/>
-          <w:lang w:val="cs-CZ"/>
-        </w:rPr>
-        <w:t>param</w:t>
-      </w:r>
-      <w:proofErr w:type="spellEnd"/>
-      <w:r>
-        <w:rPr>
-          <w:sz w:val="20"/>
-          <w:szCs w:val="20"/>
-          <w:lang w:val="cs-CZ"/>
-        </w:rPr>
-        <w:t>&gt; -&gt; id &lt;</w:t>
-      </w:r>
-      <w:proofErr w:type="spellStart"/>
-      <w:r>
-        <w:rPr>
-          <w:sz w:val="20"/>
-          <w:szCs w:val="20"/>
-          <w:lang w:val="cs-CZ"/>
-        </w:rPr>
-        <w:t>param_n</w:t>
-      </w:r>
-      <w:proofErr w:type="spellEnd"/>
-      <w:r>
-        <w:rPr>
-          <w:sz w:val="20"/>
-          <w:szCs w:val="20"/>
-          <w:lang w:val="cs-CZ"/>
-        </w:rPr>
-        <w:t>&gt;</w:t>
+        <w:t>11. &lt;param&gt; -&gt; id &lt;param_n&gt;</w:t>
       </w:r>
     </w:p>
     <w:p>
@@ -4724,25 +3495,7 @@
           <w:szCs w:val="20"/>
           <w:lang w:val="cs-CZ"/>
         </w:rPr>
-        <w:t>12. &lt;</w:t>
-      </w:r>
-      <w:proofErr w:type="spellStart"/>
-      <w:r>
-        <w:rPr>
-          <w:sz w:val="20"/>
-          <w:szCs w:val="20"/>
-          <w:lang w:val="cs-CZ"/>
-        </w:rPr>
-        <w:t>param</w:t>
-      </w:r>
-      <w:proofErr w:type="spellEnd"/>
-      <w:r>
-        <w:rPr>
-          <w:sz w:val="20"/>
-          <w:szCs w:val="20"/>
-          <w:lang w:val="cs-CZ"/>
-        </w:rPr>
-        <w:t>&gt; -&gt; Ɛ</w:t>
+        <w:t>12. &lt;param&gt; -&gt; Ɛ</w:t>
       </w:r>
     </w:p>
     <w:p>
@@ -4760,43 +3513,7 @@
           <w:szCs w:val="20"/>
           <w:lang w:val="cs-CZ"/>
         </w:rPr>
-        <w:t>13. &lt;</w:t>
-      </w:r>
-      <w:proofErr w:type="spellStart"/>
-      <w:r>
-        <w:rPr>
-          <w:sz w:val="20"/>
-          <w:szCs w:val="20"/>
-          <w:lang w:val="cs-CZ"/>
-        </w:rPr>
-        <w:t>param_n</w:t>
-      </w:r>
-      <w:proofErr w:type="spellEnd"/>
-      <w:r>
-        <w:rPr>
-          <w:sz w:val="20"/>
-          <w:szCs w:val="20"/>
-          <w:lang w:val="cs-CZ"/>
-        </w:rPr>
-        <w:t>&gt; -&gt; , &lt;</w:t>
-      </w:r>
-      <w:proofErr w:type="spellStart"/>
-      <w:r>
-        <w:rPr>
-          <w:sz w:val="20"/>
-          <w:szCs w:val="20"/>
-          <w:lang w:val="cs-CZ"/>
-        </w:rPr>
-        <w:t>param</w:t>
-      </w:r>
-      <w:proofErr w:type="spellEnd"/>
-      <w:r>
-        <w:rPr>
-          <w:sz w:val="20"/>
-          <w:szCs w:val="20"/>
-          <w:lang w:val="cs-CZ"/>
-        </w:rPr>
-        <w:t>&gt;</w:t>
+        <w:t>13. &lt;param_n&gt; -&gt; , &lt;param&gt;</w:t>
       </w:r>
     </w:p>
     <w:p>
@@ -4814,25 +3531,7 @@
           <w:szCs w:val="20"/>
           <w:lang w:val="cs-CZ"/>
         </w:rPr>
-        <w:t>14. &lt;</w:t>
-      </w:r>
-      <w:proofErr w:type="spellStart"/>
-      <w:r>
-        <w:rPr>
-          <w:sz w:val="20"/>
-          <w:szCs w:val="20"/>
-          <w:lang w:val="cs-CZ"/>
-        </w:rPr>
-        <w:t>param_n</w:t>
-      </w:r>
-      <w:proofErr w:type="spellEnd"/>
-      <w:r>
-        <w:rPr>
-          <w:sz w:val="20"/>
-          <w:szCs w:val="20"/>
-          <w:lang w:val="cs-CZ"/>
-        </w:rPr>
-        <w:t>&gt; -&gt; Ɛ</w:t>
+        <w:t>14. &lt;param_n&gt; -&gt; Ɛ</w:t>
       </w:r>
     </w:p>
     <w:p>
@@ -4860,61 +3559,7 @@
           <w:szCs w:val="20"/>
           <w:lang w:val="cs-CZ"/>
         </w:rPr>
-        <w:t>15. &lt;</w:t>
-      </w:r>
-      <w:proofErr w:type="spellStart"/>
-      <w:r>
-        <w:rPr>
-          <w:sz w:val="20"/>
-          <w:szCs w:val="20"/>
-          <w:lang w:val="cs-CZ"/>
-        </w:rPr>
-        <w:t>statement_fun</w:t>
-      </w:r>
-      <w:proofErr w:type="spellEnd"/>
-      <w:r>
-        <w:rPr>
-          <w:sz w:val="20"/>
-          <w:szCs w:val="20"/>
-          <w:lang w:val="cs-CZ"/>
-        </w:rPr>
-        <w:t>&gt; -&gt; &lt;</w:t>
-      </w:r>
-      <w:proofErr w:type="spellStart"/>
-      <w:r>
-        <w:rPr>
-          <w:sz w:val="20"/>
-          <w:szCs w:val="20"/>
-          <w:lang w:val="cs-CZ"/>
-        </w:rPr>
-        <w:t>expression</w:t>
-      </w:r>
-      <w:proofErr w:type="spellEnd"/>
-      <w:r>
-        <w:rPr>
-          <w:sz w:val="20"/>
-          <w:szCs w:val="20"/>
-          <w:lang w:val="cs-CZ"/>
-        </w:rPr>
-        <w:t>&gt; EOL &lt;</w:t>
-      </w:r>
-      <w:proofErr w:type="spellStart"/>
-      <w:r>
-        <w:rPr>
-          <w:sz w:val="20"/>
-          <w:szCs w:val="20"/>
-          <w:lang w:val="cs-CZ"/>
-        </w:rPr>
-        <w:t>statement_fun</w:t>
-      </w:r>
-      <w:proofErr w:type="spellEnd"/>
-      <w:r>
-        <w:rPr>
-          <w:sz w:val="20"/>
-          <w:szCs w:val="20"/>
-          <w:lang w:val="cs-CZ"/>
-        </w:rPr>
-        <w:t>&gt;</w:t>
+        <w:t>15. &lt;statement_fun&gt; -&gt; &lt;expression&gt; EOL &lt;statement_fun&gt;</w:t>
       </w:r>
     </w:p>
     <w:p>
@@ -4932,61 +3577,7 @@
           <w:szCs w:val="20"/>
           <w:lang w:val="cs-CZ"/>
         </w:rPr>
-        <w:t>16. &lt;</w:t>
-      </w:r>
-      <w:proofErr w:type="spellStart"/>
-      <w:r>
-        <w:rPr>
-          <w:sz w:val="20"/>
-          <w:szCs w:val="20"/>
-          <w:lang w:val="cs-CZ"/>
-        </w:rPr>
-        <w:t>statement_fun</w:t>
-      </w:r>
-      <w:proofErr w:type="spellEnd"/>
-      <w:r>
-        <w:rPr>
-          <w:sz w:val="20"/>
-          <w:szCs w:val="20"/>
-          <w:lang w:val="cs-CZ"/>
-        </w:rPr>
-        <w:t>&gt; -&gt; id &lt;</w:t>
-      </w:r>
-      <w:proofErr w:type="spellStart"/>
-      <w:r>
-        <w:rPr>
-          <w:sz w:val="20"/>
-          <w:szCs w:val="20"/>
-          <w:lang w:val="cs-CZ"/>
-        </w:rPr>
-        <w:t>idwhat</w:t>
-      </w:r>
-      <w:proofErr w:type="spellEnd"/>
-      <w:r>
-        <w:rPr>
-          <w:sz w:val="20"/>
-          <w:szCs w:val="20"/>
-          <w:lang w:val="cs-CZ"/>
-        </w:rPr>
-        <w:t>&gt; EOL &lt;</w:t>
-      </w:r>
-      <w:proofErr w:type="spellStart"/>
-      <w:r>
-        <w:rPr>
-          <w:sz w:val="20"/>
-          <w:szCs w:val="20"/>
-          <w:lang w:val="cs-CZ"/>
-        </w:rPr>
-        <w:t>statement_fun</w:t>
-      </w:r>
-      <w:proofErr w:type="spellEnd"/>
-      <w:r>
-        <w:rPr>
-          <w:sz w:val="20"/>
-          <w:szCs w:val="20"/>
-          <w:lang w:val="cs-CZ"/>
-        </w:rPr>
-        <w:t>&gt;</w:t>
+        <w:t>16. &lt;statement_fun&gt; -&gt; id &lt;idwhat&gt; EOL &lt;statement_fun&gt;</w:t>
       </w:r>
     </w:p>
     <w:p>
@@ -5004,133 +3595,7 @@
           <w:szCs w:val="20"/>
           <w:lang w:val="cs-CZ"/>
         </w:rPr>
-        <w:t>17. &lt;</w:t>
-      </w:r>
-      <w:proofErr w:type="spellStart"/>
-      <w:r>
-        <w:rPr>
-          <w:sz w:val="20"/>
-          <w:szCs w:val="20"/>
-          <w:lang w:val="cs-CZ"/>
-        </w:rPr>
-        <w:t>statement_fun</w:t>
-      </w:r>
-      <w:proofErr w:type="spellEnd"/>
-      <w:r>
-        <w:rPr>
-          <w:sz w:val="20"/>
-          <w:szCs w:val="20"/>
-          <w:lang w:val="cs-CZ"/>
-        </w:rPr>
-        <w:t xml:space="preserve">&gt; -&gt; </w:t>
-      </w:r>
-      <w:proofErr w:type="spellStart"/>
-      <w:r>
-        <w:rPr>
-          <w:sz w:val="20"/>
-          <w:szCs w:val="20"/>
-          <w:lang w:val="cs-CZ"/>
-        </w:rPr>
-        <w:t>if</w:t>
-      </w:r>
-      <w:proofErr w:type="spellEnd"/>
-      <w:r>
-        <w:rPr>
-          <w:sz w:val="20"/>
-          <w:szCs w:val="20"/>
-          <w:lang w:val="cs-CZ"/>
-        </w:rPr>
-        <w:t xml:space="preserve"> &lt;</w:t>
-      </w:r>
-      <w:proofErr w:type="spellStart"/>
-      <w:r>
-        <w:rPr>
-          <w:sz w:val="20"/>
-          <w:szCs w:val="20"/>
-          <w:lang w:val="cs-CZ"/>
-        </w:rPr>
-        <w:t>expression</w:t>
-      </w:r>
-      <w:proofErr w:type="spellEnd"/>
-      <w:r>
-        <w:rPr>
-          <w:sz w:val="20"/>
-          <w:szCs w:val="20"/>
-          <w:lang w:val="cs-CZ"/>
-        </w:rPr>
-        <w:t>&gt; : EOL INDENT &lt;</w:t>
-      </w:r>
-      <w:proofErr w:type="spellStart"/>
-      <w:r>
-        <w:rPr>
-          <w:sz w:val="20"/>
-          <w:szCs w:val="20"/>
-          <w:lang w:val="cs-CZ"/>
-        </w:rPr>
-        <w:t>statement_fun</w:t>
-      </w:r>
-      <w:proofErr w:type="spellEnd"/>
-      <w:r>
-        <w:rPr>
-          <w:sz w:val="20"/>
-          <w:szCs w:val="20"/>
-          <w:lang w:val="cs-CZ"/>
-        </w:rPr>
-        <w:t xml:space="preserve">&gt; DEDENT </w:t>
-      </w:r>
-      <w:proofErr w:type="spellStart"/>
-      <w:r>
-        <w:rPr>
-          <w:sz w:val="20"/>
-          <w:szCs w:val="20"/>
-          <w:lang w:val="cs-CZ"/>
-        </w:rPr>
-        <w:t>else</w:t>
-      </w:r>
-      <w:proofErr w:type="spellEnd"/>
-      <w:r>
-        <w:rPr>
-          <w:sz w:val="20"/>
-          <w:szCs w:val="20"/>
-          <w:lang w:val="cs-CZ"/>
-        </w:rPr>
-        <w:t xml:space="preserve"> : EOL INDENT &lt;</w:t>
-      </w:r>
-      <w:proofErr w:type="spellStart"/>
-      <w:r>
-        <w:rPr>
-          <w:sz w:val="20"/>
-          <w:szCs w:val="20"/>
-          <w:lang w:val="cs-CZ"/>
-        </w:rPr>
-        <w:t>statement_fun</w:t>
-      </w:r>
-      <w:proofErr w:type="spellEnd"/>
-      <w:r>
-        <w:rPr>
-          <w:sz w:val="20"/>
-          <w:szCs w:val="20"/>
-          <w:lang w:val="cs-CZ"/>
-        </w:rPr>
-        <w:t>&gt; DEDENT &lt;</w:t>
-      </w:r>
-      <w:proofErr w:type="spellStart"/>
-      <w:r>
-        <w:rPr>
-          <w:sz w:val="20"/>
-          <w:szCs w:val="20"/>
-          <w:lang w:val="cs-CZ"/>
-        </w:rPr>
-        <w:t>statement_fun</w:t>
-      </w:r>
-      <w:proofErr w:type="spellEnd"/>
-      <w:r>
-        <w:rPr>
-          <w:sz w:val="20"/>
-          <w:szCs w:val="20"/>
-          <w:lang w:val="cs-CZ"/>
-        </w:rPr>
-        <w:t>&gt;</w:t>
+        <w:t>17. &lt;statement_fun&gt; -&gt; if &lt;expression&gt; : EOL INDENT &lt;statement_fun&gt; DEDENT else : EOL INDENT &lt;statement_fun&gt; DEDENT &lt;statement_fun&gt;</w:t>
       </w:r>
     </w:p>
     <w:p>
@@ -5148,97 +3613,7 @@
           <w:szCs w:val="20"/>
           <w:lang w:val="cs-CZ"/>
         </w:rPr>
-        <w:t>18. &lt;</w:t>
-      </w:r>
-      <w:proofErr w:type="spellStart"/>
-      <w:r>
-        <w:rPr>
-          <w:sz w:val="20"/>
-          <w:szCs w:val="20"/>
-          <w:lang w:val="cs-CZ"/>
-        </w:rPr>
-        <w:t>statement_fun</w:t>
-      </w:r>
-      <w:proofErr w:type="spellEnd"/>
-      <w:r>
-        <w:rPr>
-          <w:sz w:val="20"/>
-          <w:szCs w:val="20"/>
-          <w:lang w:val="cs-CZ"/>
-        </w:rPr>
-        <w:t xml:space="preserve">&gt; -&gt; </w:t>
-      </w:r>
-      <w:proofErr w:type="spellStart"/>
-      <w:r>
-        <w:rPr>
-          <w:sz w:val="20"/>
-          <w:szCs w:val="20"/>
-          <w:lang w:val="cs-CZ"/>
-        </w:rPr>
-        <w:t>while</w:t>
-      </w:r>
-      <w:proofErr w:type="spellEnd"/>
-      <w:r>
-        <w:rPr>
-          <w:sz w:val="20"/>
-          <w:szCs w:val="20"/>
-          <w:lang w:val="cs-CZ"/>
-        </w:rPr>
-        <w:t xml:space="preserve"> &lt;</w:t>
-      </w:r>
-      <w:proofErr w:type="spellStart"/>
-      <w:r>
-        <w:rPr>
-          <w:sz w:val="20"/>
-          <w:szCs w:val="20"/>
-          <w:lang w:val="cs-CZ"/>
-        </w:rPr>
-        <w:t>expression</w:t>
-      </w:r>
-      <w:proofErr w:type="spellEnd"/>
-      <w:r>
-        <w:rPr>
-          <w:sz w:val="20"/>
-          <w:szCs w:val="20"/>
-          <w:lang w:val="cs-CZ"/>
-        </w:rPr>
-        <w:t>&gt; : EOL INDENT &lt;</w:t>
-      </w:r>
-      <w:proofErr w:type="spellStart"/>
-      <w:r>
-        <w:rPr>
-          <w:sz w:val="20"/>
-          <w:szCs w:val="20"/>
-          <w:lang w:val="cs-CZ"/>
-        </w:rPr>
-        <w:t>statement_fun</w:t>
-      </w:r>
-      <w:proofErr w:type="spellEnd"/>
-      <w:r>
-        <w:rPr>
-          <w:sz w:val="20"/>
-          <w:szCs w:val="20"/>
-          <w:lang w:val="cs-CZ"/>
-        </w:rPr>
-        <w:t>&gt; DEDENT &lt;</w:t>
-      </w:r>
-      <w:proofErr w:type="spellStart"/>
-      <w:r>
-        <w:rPr>
-          <w:sz w:val="20"/>
-          <w:szCs w:val="20"/>
-          <w:lang w:val="cs-CZ"/>
-        </w:rPr>
-        <w:t>statement_fun</w:t>
-      </w:r>
-      <w:proofErr w:type="spellEnd"/>
-      <w:r>
-        <w:rPr>
-          <w:sz w:val="20"/>
-          <w:szCs w:val="20"/>
-          <w:lang w:val="cs-CZ"/>
-        </w:rPr>
-        <w:t>&gt;</w:t>
+        <w:t>18. &lt;statement_fun&gt; -&gt; while &lt;expression&gt; : EOL INDENT &lt;statement_fun&gt; DEDENT &lt;statement_fun&gt;</w:t>
       </w:r>
     </w:p>
     <w:p>
@@ -5256,61 +3631,7 @@
           <w:szCs w:val="20"/>
           <w:lang w:val="cs-CZ"/>
         </w:rPr>
-        <w:t>19. &lt;</w:t>
-      </w:r>
-      <w:proofErr w:type="spellStart"/>
-      <w:r>
-        <w:rPr>
-          <w:sz w:val="20"/>
-          <w:szCs w:val="20"/>
-          <w:lang w:val="cs-CZ"/>
-        </w:rPr>
-        <w:t>statement_fun</w:t>
-      </w:r>
-      <w:proofErr w:type="spellEnd"/>
-      <w:r>
-        <w:rPr>
-          <w:sz w:val="20"/>
-          <w:szCs w:val="20"/>
-          <w:lang w:val="cs-CZ"/>
-        </w:rPr>
-        <w:t xml:space="preserve">&gt; -&gt; </w:t>
-      </w:r>
-      <w:proofErr w:type="spellStart"/>
-      <w:r>
-        <w:rPr>
-          <w:sz w:val="20"/>
-          <w:szCs w:val="20"/>
-          <w:lang w:val="cs-CZ"/>
-        </w:rPr>
-        <w:t>pass</w:t>
-      </w:r>
-      <w:proofErr w:type="spellEnd"/>
-      <w:r>
-        <w:rPr>
-          <w:sz w:val="20"/>
-          <w:szCs w:val="20"/>
-          <w:lang w:val="cs-CZ"/>
-        </w:rPr>
-        <w:t xml:space="preserve"> EOL &lt;</w:t>
-      </w:r>
-      <w:proofErr w:type="spellStart"/>
-      <w:r>
-        <w:rPr>
-          <w:sz w:val="20"/>
-          <w:szCs w:val="20"/>
-          <w:lang w:val="cs-CZ"/>
-        </w:rPr>
-        <w:t>statement_fun</w:t>
-      </w:r>
-      <w:proofErr w:type="spellEnd"/>
-      <w:r>
-        <w:rPr>
-          <w:sz w:val="20"/>
-          <w:szCs w:val="20"/>
-          <w:lang w:val="cs-CZ"/>
-        </w:rPr>
-        <w:t>&gt;</w:t>
+        <w:t>19. &lt;statement_fun&gt; -&gt; pass EOL &lt;statement_fun&gt;</w:t>
       </w:r>
     </w:p>
     <w:p>
@@ -5328,61 +3649,7 @@
           <w:szCs w:val="20"/>
           <w:lang w:val="cs-CZ"/>
         </w:rPr>
-        <w:t>20. &lt;</w:t>
-      </w:r>
-      <w:proofErr w:type="spellStart"/>
-      <w:r>
-        <w:rPr>
-          <w:sz w:val="20"/>
-          <w:szCs w:val="20"/>
-          <w:lang w:val="cs-CZ"/>
-        </w:rPr>
-        <w:t>statement_fun</w:t>
-      </w:r>
-      <w:proofErr w:type="spellEnd"/>
-      <w:r>
-        <w:rPr>
-          <w:sz w:val="20"/>
-          <w:szCs w:val="20"/>
-          <w:lang w:val="cs-CZ"/>
-        </w:rPr>
-        <w:t>&gt; -&gt; return &lt;</w:t>
-      </w:r>
-      <w:proofErr w:type="spellStart"/>
-      <w:r>
-        <w:rPr>
-          <w:sz w:val="20"/>
-          <w:szCs w:val="20"/>
-          <w:lang w:val="cs-CZ"/>
-        </w:rPr>
-        <w:t>return_value</w:t>
-      </w:r>
-      <w:proofErr w:type="spellEnd"/>
-      <w:r>
-        <w:rPr>
-          <w:sz w:val="20"/>
-          <w:szCs w:val="20"/>
-          <w:lang w:val="cs-CZ"/>
-        </w:rPr>
-        <w:t>&gt; EOL &lt;</w:t>
-      </w:r>
-      <w:proofErr w:type="spellStart"/>
-      <w:r>
-        <w:rPr>
-          <w:sz w:val="20"/>
-          <w:szCs w:val="20"/>
-          <w:lang w:val="cs-CZ"/>
-        </w:rPr>
-        <w:t>statement_fun</w:t>
-      </w:r>
-      <w:proofErr w:type="spellEnd"/>
-      <w:r>
-        <w:rPr>
-          <w:sz w:val="20"/>
-          <w:szCs w:val="20"/>
-          <w:lang w:val="cs-CZ"/>
-        </w:rPr>
-        <w:t>&gt;</w:t>
+        <w:t>20. &lt;statement_fun&gt; -&gt; return &lt;return_value&gt; EOL &lt;statement_fun&gt;</w:t>
       </w:r>
     </w:p>
     <w:p>
@@ -5400,25 +3667,7 @@
           <w:szCs w:val="20"/>
           <w:lang w:val="cs-CZ"/>
         </w:rPr>
-        <w:t>21. &lt;</w:t>
-      </w:r>
-      <w:proofErr w:type="spellStart"/>
-      <w:r>
-        <w:rPr>
-          <w:sz w:val="20"/>
-          <w:szCs w:val="20"/>
-          <w:lang w:val="cs-CZ"/>
-        </w:rPr>
-        <w:t>statement_fun</w:t>
-      </w:r>
-      <w:proofErr w:type="spellEnd"/>
-      <w:r>
-        <w:rPr>
-          <w:sz w:val="20"/>
-          <w:szCs w:val="20"/>
-          <w:lang w:val="cs-CZ"/>
-        </w:rPr>
-        <w:t>&gt; -&gt; Ɛ</w:t>
+        <w:t>21. &lt;statement_fun&gt; -&gt; Ɛ</w:t>
       </w:r>
     </w:p>
     <w:p>
@@ -5446,43 +3695,7 @@
           <w:szCs w:val="20"/>
           <w:lang w:val="cs-CZ"/>
         </w:rPr>
-        <w:t>22. &lt;</w:t>
-      </w:r>
-      <w:proofErr w:type="spellStart"/>
-      <w:r>
-        <w:rPr>
-          <w:sz w:val="20"/>
-          <w:szCs w:val="20"/>
-          <w:lang w:val="cs-CZ"/>
-        </w:rPr>
-        <w:t>return_value</w:t>
-      </w:r>
-      <w:proofErr w:type="spellEnd"/>
-      <w:r>
-        <w:rPr>
-          <w:sz w:val="20"/>
-          <w:szCs w:val="20"/>
-          <w:lang w:val="cs-CZ"/>
-        </w:rPr>
-        <w:t>&gt; -&gt; &lt;</w:t>
-      </w:r>
-      <w:proofErr w:type="spellStart"/>
-      <w:r>
-        <w:rPr>
-          <w:sz w:val="20"/>
-          <w:szCs w:val="20"/>
-          <w:lang w:val="cs-CZ"/>
-        </w:rPr>
-        <w:t>expression</w:t>
-      </w:r>
-      <w:proofErr w:type="spellEnd"/>
-      <w:r>
-        <w:rPr>
-          <w:sz w:val="20"/>
-          <w:szCs w:val="20"/>
-          <w:lang w:val="cs-CZ"/>
-        </w:rPr>
-        <w:t>&gt;</w:t>
+        <w:t>22. &lt;return_value&gt; -&gt; &lt;expression&gt;</w:t>
       </w:r>
     </w:p>
     <w:p>
@@ -5500,25 +3713,7 @@
           <w:szCs w:val="20"/>
           <w:lang w:val="cs-CZ"/>
         </w:rPr>
-        <w:t>23. &lt;</w:t>
-      </w:r>
-      <w:proofErr w:type="spellStart"/>
-      <w:r>
-        <w:rPr>
-          <w:sz w:val="20"/>
-          <w:szCs w:val="20"/>
-          <w:lang w:val="cs-CZ"/>
-        </w:rPr>
-        <w:t>return_value</w:t>
-      </w:r>
-      <w:proofErr w:type="spellEnd"/>
-      <w:r>
-        <w:rPr>
-          <w:sz w:val="20"/>
-          <w:szCs w:val="20"/>
-          <w:lang w:val="cs-CZ"/>
-        </w:rPr>
-        <w:t xml:space="preserve">&gt; -&gt; Ɛ </w:t>
+        <w:t xml:space="preserve">23. &lt;return_value&gt; -&gt; Ɛ </w:t>
       </w:r>
     </w:p>
     <w:p>
@@ -5546,61 +3741,7 @@
           <w:szCs w:val="20"/>
           <w:lang w:val="cs-CZ"/>
         </w:rPr>
-        <w:t>24. &lt;</w:t>
-      </w:r>
-      <w:proofErr w:type="spellStart"/>
-      <w:r>
-        <w:rPr>
-          <w:sz w:val="20"/>
-          <w:szCs w:val="20"/>
-          <w:lang w:val="cs-CZ"/>
-        </w:rPr>
-        <w:t>statement</w:t>
-      </w:r>
-      <w:proofErr w:type="spellEnd"/>
-      <w:r>
-        <w:rPr>
-          <w:sz w:val="20"/>
-          <w:szCs w:val="20"/>
-          <w:lang w:val="cs-CZ"/>
-        </w:rPr>
-        <w:t>&gt; -&gt; &lt;</w:t>
-      </w:r>
-      <w:proofErr w:type="spellStart"/>
-      <w:r>
-        <w:rPr>
-          <w:sz w:val="20"/>
-          <w:szCs w:val="20"/>
-          <w:lang w:val="cs-CZ"/>
-        </w:rPr>
-        <w:t>expression</w:t>
-      </w:r>
-      <w:proofErr w:type="spellEnd"/>
-      <w:r>
-        <w:rPr>
-          <w:sz w:val="20"/>
-          <w:szCs w:val="20"/>
-          <w:lang w:val="cs-CZ"/>
-        </w:rPr>
-        <w:t>&gt; EOL &lt;</w:t>
-      </w:r>
-      <w:proofErr w:type="spellStart"/>
-      <w:r>
-        <w:rPr>
-          <w:sz w:val="20"/>
-          <w:szCs w:val="20"/>
-          <w:lang w:val="cs-CZ"/>
-        </w:rPr>
-        <w:t>statement</w:t>
-      </w:r>
-      <w:proofErr w:type="spellEnd"/>
-      <w:r>
-        <w:rPr>
-          <w:sz w:val="20"/>
-          <w:szCs w:val="20"/>
-          <w:lang w:val="cs-CZ"/>
-        </w:rPr>
-        <w:t>&gt;</w:t>
+        <w:t>24. &lt;statement&gt; -&gt; &lt;expression&gt; EOL &lt;statement&gt;</w:t>
       </w:r>
     </w:p>
     <w:p>
@@ -5618,61 +3759,7 @@
           <w:szCs w:val="20"/>
           <w:lang w:val="cs-CZ"/>
         </w:rPr>
-        <w:t>25. &lt;</w:t>
-      </w:r>
-      <w:proofErr w:type="spellStart"/>
-      <w:r>
-        <w:rPr>
-          <w:sz w:val="20"/>
-          <w:szCs w:val="20"/>
-          <w:lang w:val="cs-CZ"/>
-        </w:rPr>
-        <w:t>statement</w:t>
-      </w:r>
-      <w:proofErr w:type="spellEnd"/>
-      <w:r>
-        <w:rPr>
-          <w:sz w:val="20"/>
-          <w:szCs w:val="20"/>
-          <w:lang w:val="cs-CZ"/>
-        </w:rPr>
-        <w:t>&gt; -&gt; id &lt;</w:t>
-      </w:r>
-      <w:proofErr w:type="spellStart"/>
-      <w:r>
-        <w:rPr>
-          <w:sz w:val="20"/>
-          <w:szCs w:val="20"/>
-          <w:lang w:val="cs-CZ"/>
-        </w:rPr>
-        <w:t>idwhat</w:t>
-      </w:r>
-      <w:proofErr w:type="spellEnd"/>
-      <w:r>
-        <w:rPr>
-          <w:sz w:val="20"/>
-          <w:szCs w:val="20"/>
-          <w:lang w:val="cs-CZ"/>
-        </w:rPr>
-        <w:t>&gt; EOL &lt;</w:t>
-      </w:r>
-      <w:proofErr w:type="spellStart"/>
-      <w:r>
-        <w:rPr>
-          <w:sz w:val="20"/>
-          <w:szCs w:val="20"/>
-          <w:lang w:val="cs-CZ"/>
-        </w:rPr>
-        <w:t>statement</w:t>
-      </w:r>
-      <w:proofErr w:type="spellEnd"/>
-      <w:r>
-        <w:rPr>
-          <w:sz w:val="20"/>
-          <w:szCs w:val="20"/>
-          <w:lang w:val="cs-CZ"/>
-        </w:rPr>
-        <w:t>&gt;</w:t>
+        <w:t>25. &lt;statement&gt; -&gt; id &lt;idwhat&gt; EOL &lt;statement&gt;</w:t>
       </w:r>
     </w:p>
     <w:p>
@@ -5690,133 +3777,7 @@
           <w:szCs w:val="20"/>
           <w:lang w:val="cs-CZ"/>
         </w:rPr>
-        <w:t>26. &lt;</w:t>
-      </w:r>
-      <w:proofErr w:type="spellStart"/>
-      <w:r>
-        <w:rPr>
-          <w:sz w:val="20"/>
-          <w:szCs w:val="20"/>
-          <w:lang w:val="cs-CZ"/>
-        </w:rPr>
-        <w:t>statement</w:t>
-      </w:r>
-      <w:proofErr w:type="spellEnd"/>
-      <w:r>
-        <w:rPr>
-          <w:sz w:val="20"/>
-          <w:szCs w:val="20"/>
-          <w:lang w:val="cs-CZ"/>
-        </w:rPr>
-        <w:t xml:space="preserve">&gt; -&gt; </w:t>
-      </w:r>
-      <w:proofErr w:type="spellStart"/>
-      <w:r>
-        <w:rPr>
-          <w:sz w:val="20"/>
-          <w:szCs w:val="20"/>
-          <w:lang w:val="cs-CZ"/>
-        </w:rPr>
-        <w:t>if</w:t>
-      </w:r>
-      <w:proofErr w:type="spellEnd"/>
-      <w:r>
-        <w:rPr>
-          <w:sz w:val="20"/>
-          <w:szCs w:val="20"/>
-          <w:lang w:val="cs-CZ"/>
-        </w:rPr>
-        <w:t xml:space="preserve"> &lt;</w:t>
-      </w:r>
-      <w:proofErr w:type="spellStart"/>
-      <w:r>
-        <w:rPr>
-          <w:sz w:val="20"/>
-          <w:szCs w:val="20"/>
-          <w:lang w:val="cs-CZ"/>
-        </w:rPr>
-        <w:t>expression</w:t>
-      </w:r>
-      <w:proofErr w:type="spellEnd"/>
-      <w:r>
-        <w:rPr>
-          <w:sz w:val="20"/>
-          <w:szCs w:val="20"/>
-          <w:lang w:val="cs-CZ"/>
-        </w:rPr>
-        <w:t>&gt; : EOL INDENT &lt;</w:t>
-      </w:r>
-      <w:proofErr w:type="spellStart"/>
-      <w:r>
-        <w:rPr>
-          <w:sz w:val="20"/>
-          <w:szCs w:val="20"/>
-          <w:lang w:val="cs-CZ"/>
-        </w:rPr>
-        <w:t>statement</w:t>
-      </w:r>
-      <w:proofErr w:type="spellEnd"/>
-      <w:r>
-        <w:rPr>
-          <w:sz w:val="20"/>
-          <w:szCs w:val="20"/>
-          <w:lang w:val="cs-CZ"/>
-        </w:rPr>
-        <w:t xml:space="preserve">&gt; DEDENT </w:t>
-      </w:r>
-      <w:proofErr w:type="spellStart"/>
-      <w:r>
-        <w:rPr>
-          <w:sz w:val="20"/>
-          <w:szCs w:val="20"/>
-          <w:lang w:val="cs-CZ"/>
-        </w:rPr>
-        <w:t>else</w:t>
-      </w:r>
-      <w:proofErr w:type="spellEnd"/>
-      <w:r>
-        <w:rPr>
-          <w:sz w:val="20"/>
-          <w:szCs w:val="20"/>
-          <w:lang w:val="cs-CZ"/>
-        </w:rPr>
-        <w:t xml:space="preserve"> : EOL INDENT &lt;</w:t>
-      </w:r>
-      <w:proofErr w:type="spellStart"/>
-      <w:r>
-        <w:rPr>
-          <w:sz w:val="20"/>
-          <w:szCs w:val="20"/>
-          <w:lang w:val="cs-CZ"/>
-        </w:rPr>
-        <w:t>statement</w:t>
-      </w:r>
-      <w:proofErr w:type="spellEnd"/>
-      <w:r>
-        <w:rPr>
-          <w:sz w:val="20"/>
-          <w:szCs w:val="20"/>
-          <w:lang w:val="cs-CZ"/>
-        </w:rPr>
-        <w:t>&gt; DEDENT &lt;</w:t>
-      </w:r>
-      <w:proofErr w:type="spellStart"/>
-      <w:r>
-        <w:rPr>
-          <w:sz w:val="20"/>
-          <w:szCs w:val="20"/>
-          <w:lang w:val="cs-CZ"/>
-        </w:rPr>
-        <w:t>statement</w:t>
-      </w:r>
-      <w:proofErr w:type="spellEnd"/>
-      <w:r>
-        <w:rPr>
-          <w:sz w:val="20"/>
-          <w:szCs w:val="20"/>
-          <w:lang w:val="cs-CZ"/>
-        </w:rPr>
-        <w:t>&gt;</w:t>
+        <w:t>26. &lt;statement&gt; -&gt; if &lt;expression&gt; : EOL INDENT &lt;statement&gt; DEDENT else : EOL INDENT &lt;statement&gt; DEDENT &lt;statement&gt;</w:t>
       </w:r>
     </w:p>
     <w:p>
@@ -5834,97 +3795,7 @@
           <w:szCs w:val="20"/>
           <w:lang w:val="cs-CZ"/>
         </w:rPr>
-        <w:t>27. &lt;</w:t>
-      </w:r>
-      <w:proofErr w:type="spellStart"/>
-      <w:r>
-        <w:rPr>
-          <w:sz w:val="20"/>
-          <w:szCs w:val="20"/>
-          <w:lang w:val="cs-CZ"/>
-        </w:rPr>
-        <w:t>statement</w:t>
-      </w:r>
-      <w:proofErr w:type="spellEnd"/>
-      <w:r>
-        <w:rPr>
-          <w:sz w:val="20"/>
-          <w:szCs w:val="20"/>
-          <w:lang w:val="cs-CZ"/>
-        </w:rPr>
-        <w:t xml:space="preserve">&gt; -&gt; </w:t>
-      </w:r>
-      <w:proofErr w:type="spellStart"/>
-      <w:r>
-        <w:rPr>
-          <w:sz w:val="20"/>
-          <w:szCs w:val="20"/>
-          <w:lang w:val="cs-CZ"/>
-        </w:rPr>
-        <w:t>while</w:t>
-      </w:r>
-      <w:proofErr w:type="spellEnd"/>
-      <w:r>
-        <w:rPr>
-          <w:sz w:val="20"/>
-          <w:szCs w:val="20"/>
-          <w:lang w:val="cs-CZ"/>
-        </w:rPr>
-        <w:t xml:space="preserve"> &lt;</w:t>
-      </w:r>
-      <w:proofErr w:type="spellStart"/>
-      <w:r>
-        <w:rPr>
-          <w:sz w:val="20"/>
-          <w:szCs w:val="20"/>
-          <w:lang w:val="cs-CZ"/>
-        </w:rPr>
-        <w:t>expression</w:t>
-      </w:r>
-      <w:proofErr w:type="spellEnd"/>
-      <w:r>
-        <w:rPr>
-          <w:sz w:val="20"/>
-          <w:szCs w:val="20"/>
-          <w:lang w:val="cs-CZ"/>
-        </w:rPr>
-        <w:t>&gt; : EOL INDENT &lt;</w:t>
-      </w:r>
-      <w:proofErr w:type="spellStart"/>
-      <w:r>
-        <w:rPr>
-          <w:sz w:val="20"/>
-          <w:szCs w:val="20"/>
-          <w:lang w:val="cs-CZ"/>
-        </w:rPr>
-        <w:t>statement</w:t>
-      </w:r>
-      <w:proofErr w:type="spellEnd"/>
-      <w:r>
-        <w:rPr>
-          <w:sz w:val="20"/>
-          <w:szCs w:val="20"/>
-          <w:lang w:val="cs-CZ"/>
-        </w:rPr>
-        <w:t>&gt; DEDENT &lt;</w:t>
-      </w:r>
-      <w:proofErr w:type="spellStart"/>
-      <w:r>
-        <w:rPr>
-          <w:sz w:val="20"/>
-          <w:szCs w:val="20"/>
-          <w:lang w:val="cs-CZ"/>
-        </w:rPr>
-        <w:t>statement</w:t>
-      </w:r>
-      <w:proofErr w:type="spellEnd"/>
-      <w:r>
-        <w:rPr>
-          <w:sz w:val="20"/>
-          <w:szCs w:val="20"/>
-          <w:lang w:val="cs-CZ"/>
-        </w:rPr>
-        <w:t>&gt;</w:t>
+        <w:t>27. &lt;statement&gt; -&gt; while &lt;expression&gt; : EOL INDENT &lt;statement&gt; DEDENT &lt;statement&gt;</w:t>
       </w:r>
     </w:p>
     <w:p>
@@ -5942,61 +3813,7 @@
           <w:szCs w:val="20"/>
           <w:lang w:val="cs-CZ"/>
         </w:rPr>
-        <w:t>28. &lt;</w:t>
-      </w:r>
-      <w:proofErr w:type="spellStart"/>
-      <w:r>
-        <w:rPr>
-          <w:sz w:val="20"/>
-          <w:szCs w:val="20"/>
-          <w:lang w:val="cs-CZ"/>
-        </w:rPr>
-        <w:t>statement</w:t>
-      </w:r>
-      <w:proofErr w:type="spellEnd"/>
-      <w:r>
-        <w:rPr>
-          <w:sz w:val="20"/>
-          <w:szCs w:val="20"/>
-          <w:lang w:val="cs-CZ"/>
-        </w:rPr>
-        <w:t xml:space="preserve">&gt; -&gt; </w:t>
-      </w:r>
-      <w:proofErr w:type="spellStart"/>
-      <w:r>
-        <w:rPr>
-          <w:sz w:val="20"/>
-          <w:szCs w:val="20"/>
-          <w:lang w:val="cs-CZ"/>
-        </w:rPr>
-        <w:t>pass</w:t>
-      </w:r>
-      <w:proofErr w:type="spellEnd"/>
-      <w:r>
-        <w:rPr>
-          <w:sz w:val="20"/>
-          <w:szCs w:val="20"/>
-          <w:lang w:val="cs-CZ"/>
-        </w:rPr>
-        <w:t xml:space="preserve"> EOL &lt;</w:t>
-      </w:r>
-      <w:proofErr w:type="spellStart"/>
-      <w:r>
-        <w:rPr>
-          <w:sz w:val="20"/>
-          <w:szCs w:val="20"/>
-          <w:lang w:val="cs-CZ"/>
-        </w:rPr>
-        <w:t>statement</w:t>
-      </w:r>
-      <w:proofErr w:type="spellEnd"/>
-      <w:r>
-        <w:rPr>
-          <w:sz w:val="20"/>
-          <w:szCs w:val="20"/>
-          <w:lang w:val="cs-CZ"/>
-        </w:rPr>
-        <w:t>&gt;</w:t>
+        <w:t>28. &lt;statement&gt; -&gt; pass EOL &lt;statement&gt;</w:t>
       </w:r>
     </w:p>
     <w:p>
@@ -6014,25 +3831,7 @@
           <w:szCs w:val="20"/>
           <w:lang w:val="cs-CZ"/>
         </w:rPr>
-        <w:t>29. &lt;</w:t>
-      </w:r>
-      <w:proofErr w:type="spellStart"/>
-      <w:r>
-        <w:rPr>
-          <w:sz w:val="20"/>
-          <w:szCs w:val="20"/>
-          <w:lang w:val="cs-CZ"/>
-        </w:rPr>
-        <w:t>statement</w:t>
-      </w:r>
-      <w:proofErr w:type="spellEnd"/>
-      <w:r>
-        <w:rPr>
-          <w:sz w:val="20"/>
-          <w:szCs w:val="20"/>
-          <w:lang w:val="cs-CZ"/>
-        </w:rPr>
-        <w:t>&gt; -&gt; Ɛ</w:t>
+        <w:t>29. &lt;statement&gt; -&gt; Ɛ</w:t>
       </w:r>
     </w:p>
     <w:p>
@@ -6060,43 +3859,7 @@
           <w:szCs w:val="20"/>
           <w:lang w:val="cs-CZ"/>
         </w:rPr>
-        <w:t>30. &lt;</w:t>
-      </w:r>
-      <w:proofErr w:type="spellStart"/>
-      <w:r>
-        <w:rPr>
-          <w:sz w:val="20"/>
-          <w:szCs w:val="20"/>
-          <w:lang w:val="cs-CZ"/>
-        </w:rPr>
-        <w:t>idwhat</w:t>
-      </w:r>
-      <w:proofErr w:type="spellEnd"/>
-      <w:r>
-        <w:rPr>
-          <w:sz w:val="20"/>
-          <w:szCs w:val="20"/>
-          <w:lang w:val="cs-CZ"/>
-        </w:rPr>
-        <w:t>&gt; -&gt; = &lt;</w:t>
-      </w:r>
-      <w:proofErr w:type="spellStart"/>
-      <w:r>
-        <w:rPr>
-          <w:sz w:val="20"/>
-          <w:szCs w:val="20"/>
-          <w:lang w:val="cs-CZ"/>
-        </w:rPr>
-        <w:t>assign</w:t>
-      </w:r>
-      <w:proofErr w:type="spellEnd"/>
-      <w:r>
-        <w:rPr>
-          <w:sz w:val="20"/>
-          <w:szCs w:val="20"/>
-          <w:lang w:val="cs-CZ"/>
-        </w:rPr>
-        <w:t>&gt;</w:t>
+        <w:t>30. &lt;idwhat&gt; -&gt; = &lt;assign&gt;</w:t>
       </w:r>
     </w:p>
     <w:p>
@@ -6114,25 +3877,7 @@
           <w:szCs w:val="20"/>
           <w:lang w:val="cs-CZ"/>
         </w:rPr>
-        <w:t>31. &lt;</w:t>
-      </w:r>
-      <w:proofErr w:type="spellStart"/>
-      <w:r>
-        <w:rPr>
-          <w:sz w:val="20"/>
-          <w:szCs w:val="20"/>
-          <w:lang w:val="cs-CZ"/>
-        </w:rPr>
-        <w:t>idwhat</w:t>
-      </w:r>
-      <w:proofErr w:type="spellEnd"/>
-      <w:r>
-        <w:rPr>
-          <w:sz w:val="20"/>
-          <w:szCs w:val="20"/>
-          <w:lang w:val="cs-CZ"/>
-        </w:rPr>
-        <w:t>&gt; -&gt; ( &lt;term&gt; )</w:t>
+        <w:t>31. &lt;idwhat&gt; -&gt; ( &lt;term&gt; )</w:t>
       </w:r>
     </w:p>
     <w:p>
@@ -6150,25 +3895,7 @@
           <w:szCs w:val="20"/>
           <w:lang w:val="cs-CZ"/>
         </w:rPr>
-        <w:t>32. &lt;</w:t>
-      </w:r>
-      <w:proofErr w:type="spellStart"/>
-      <w:r>
-        <w:rPr>
-          <w:sz w:val="20"/>
-          <w:szCs w:val="20"/>
-          <w:lang w:val="cs-CZ"/>
-        </w:rPr>
-        <w:t>idwhat</w:t>
-      </w:r>
-      <w:proofErr w:type="spellEnd"/>
-      <w:r>
-        <w:rPr>
-          <w:sz w:val="20"/>
-          <w:szCs w:val="20"/>
-          <w:lang w:val="cs-CZ"/>
-        </w:rPr>
-        <w:t>&gt; -&gt; Ɛ</w:t>
+        <w:t>32. &lt;idwhat&gt; -&gt; Ɛ</w:t>
       </w:r>
     </w:p>
     <w:p>
@@ -6196,25 +3923,7 @@
           <w:szCs w:val="20"/>
           <w:lang w:val="cs-CZ"/>
         </w:rPr>
-        <w:t>33. &lt;</w:t>
-      </w:r>
-      <w:proofErr w:type="spellStart"/>
-      <w:r>
-        <w:rPr>
-          <w:sz w:val="20"/>
-          <w:szCs w:val="20"/>
-          <w:lang w:val="cs-CZ"/>
-        </w:rPr>
-        <w:t>assign</w:t>
-      </w:r>
-      <w:proofErr w:type="spellEnd"/>
-      <w:r>
-        <w:rPr>
-          <w:sz w:val="20"/>
-          <w:szCs w:val="20"/>
-          <w:lang w:val="cs-CZ"/>
-        </w:rPr>
-        <w:t>&gt; -&gt; id( &lt;term&gt; )</w:t>
+        <w:t>33. &lt;assign&gt; -&gt; id( &lt;term&gt; )</w:t>
       </w:r>
     </w:p>
     <w:p>
@@ -6232,43 +3941,7 @@
           <w:szCs w:val="20"/>
           <w:lang w:val="cs-CZ"/>
         </w:rPr>
-        <w:t>34. &lt;</w:t>
-      </w:r>
-      <w:proofErr w:type="spellStart"/>
-      <w:r>
-        <w:rPr>
-          <w:sz w:val="20"/>
-          <w:szCs w:val="20"/>
-          <w:lang w:val="cs-CZ"/>
-        </w:rPr>
-        <w:t>assign</w:t>
-      </w:r>
-      <w:proofErr w:type="spellEnd"/>
-      <w:r>
-        <w:rPr>
-          <w:sz w:val="20"/>
-          <w:szCs w:val="20"/>
-          <w:lang w:val="cs-CZ"/>
-        </w:rPr>
-        <w:t>&gt; -&gt; &lt;</w:t>
-      </w:r>
-      <w:proofErr w:type="spellStart"/>
-      <w:r>
-        <w:rPr>
-          <w:sz w:val="20"/>
-          <w:szCs w:val="20"/>
-          <w:lang w:val="cs-CZ"/>
-        </w:rPr>
-        <w:t>expression</w:t>
-      </w:r>
-      <w:proofErr w:type="spellEnd"/>
-      <w:r>
-        <w:rPr>
-          <w:sz w:val="20"/>
-          <w:szCs w:val="20"/>
-          <w:lang w:val="cs-CZ"/>
-        </w:rPr>
-        <w:t>&gt;</w:t>
+        <w:t>34. &lt;assign&gt; -&gt; &lt;expression&gt;</w:t>
       </w:r>
     </w:p>
     <w:p>
@@ -6312,6 +3985,7 @@
       <w:r>
         <w:rPr>
           <w:b/>
+          <w:noProof/>
           <w:color w:val="365F91" w:themeColor="accent1" w:themeShade="BF"/>
           <w:sz w:val="40"/>
           <w:szCs w:val="40"/>
@@ -7317,7 +4991,7 @@
     <w:lsdException w:name="Table Web 2" w:semiHidden="1" w:unhideWhenUsed="1"/>
     <w:lsdException w:name="Table Web 3" w:semiHidden="1" w:unhideWhenUsed="1"/>
     <w:lsdException w:name="Balloon Text" w:semiHidden="1" w:unhideWhenUsed="1"/>
-    <w:lsdException w:name="Table Grid" w:semiHidden="1" w:uiPriority="59" w:unhideWhenUsed="1"/>
+    <w:lsdException w:name="Table Grid" w:uiPriority="59"/>
     <w:lsdException w:name="Table Theme" w:semiHidden="1" w:unhideWhenUsed="1"/>
     <w:lsdException w:name="Placeholder Text" w:semiHidden="1"/>
     <w:lsdException w:name="No Spacing" w:uiPriority="1" w:qFormat="1"/>
@@ -8075,7 +5749,7 @@
 </file>
 
 <file path=customXml/itemProps1.xml><?xml version="1.0" encoding="utf-8"?>
-<ds:datastoreItem xmlns:ds="http://schemas.openxmlformats.org/officeDocument/2006/customXml" ds:itemID="{540584D0-65BC-4927-8042-D086DA726AA5}">
+<ds:datastoreItem xmlns:ds="http://schemas.openxmlformats.org/officeDocument/2006/customXml" ds:itemID="{4D46C725-7F39-48FA-8568-BD9ECA24C12A}">
   <ds:schemaRefs>
     <ds:schemaRef ds:uri="http://schemas.openxmlformats.org/officeDocument/2006/bibliography"/>
   </ds:schemaRefs>

</xml_diff>